<commit_message>
Created method signature based on provided UML
</commit_message>
<xml_diff>
--- a/.Semester2/Week7Labs.docx
+++ b/.Semester2/Week7Labs.docx
@@ -1,6 +1,6 @@
 
 <file path=word/document.xml><?xml version="1.0" encoding="utf-8"?>
-<w:document xmlns:wpc="http://schemas.microsoft.com/office/word/2010/wordprocessingCanvas" xmlns:cx="http://schemas.microsoft.com/office/drawing/2014/chartex" xmlns:cx1="http://schemas.microsoft.com/office/drawing/2015/9/8/chartex" xmlns:cx2="http://schemas.microsoft.com/office/drawing/2015/10/21/chartex" xmlns:cx3="http://schemas.microsoft.com/office/drawing/2016/5/9/chartex" xmlns:cx4="http://schemas.microsoft.com/office/drawing/2016/5/10/chartex" xmlns:cx5="http://schemas.microsoft.com/office/drawing/2016/5/11/chartex" xmlns:cx6="http://schemas.microsoft.com/office/drawing/2016/5/12/chartex" xmlns:cx7="http://schemas.microsoft.com/office/drawing/2016/5/13/chartex" xmlns:cx8="http://schemas.microsoft.com/office/drawing/2016/5/14/chartex" xmlns:mc="http://schemas.openxmlformats.org/markup-compatibility/2006" xmlns:aink="http://schemas.microsoft.com/office/drawing/2016/ink" xmlns:am3d="http://schemas.microsoft.com/office/drawing/2017/model3d" xmlns:o="urn:schemas-microsoft-com:office:office" xmlns:r="http://schemas.openxmlformats.org/officeDocument/2006/relationships" xmlns:m="http://schemas.openxmlformats.org/officeDocument/2006/math" xmlns:v="urn:schemas-microsoft-com:vml" xmlns:wp14="http://schemas.microsoft.com/office/word/2010/wordprocessingDrawing" xmlns:wp="http://schemas.openxmlformats.org/drawingml/2006/wordprocessingDrawing" xmlns:w10="urn:schemas-microsoft-com:office:word" xmlns:w="http://schemas.openxmlformats.org/wordprocessingml/2006/main" xmlns:w14="http://schemas.microsoft.com/office/word/2010/wordml" xmlns:w15="http://schemas.microsoft.com/office/word/2012/wordml" xmlns:w16cid="http://schemas.microsoft.com/office/word/2016/wordml/cid" xmlns:w16se="http://schemas.microsoft.com/office/word/2015/wordml/symex" xmlns:wpg="http://schemas.microsoft.com/office/word/2010/wordprocessingGroup" xmlns:wpi="http://schemas.microsoft.com/office/word/2010/wordprocessingInk" xmlns:wne="http://schemas.microsoft.com/office/word/2006/wordml" xmlns:wps="http://schemas.microsoft.com/office/word/2010/wordprocessingShape" mc:Ignorable="w14 w15 w16se w16cid wp14">
+<w:document xmlns:wpc="http://schemas.microsoft.com/office/word/2010/wordprocessingCanvas" xmlns:cx="http://schemas.microsoft.com/office/drawing/2014/chartex" xmlns:cx1="http://schemas.microsoft.com/office/drawing/2015/9/8/chartex" xmlns:cx2="http://schemas.microsoft.com/office/drawing/2015/10/21/chartex" xmlns:cx3="http://schemas.microsoft.com/office/drawing/2016/5/9/chartex" xmlns:cx4="http://schemas.microsoft.com/office/drawing/2016/5/10/chartex" xmlns:cx5="http://schemas.microsoft.com/office/drawing/2016/5/11/chartex" xmlns:cx6="http://schemas.microsoft.com/office/drawing/2016/5/12/chartex" xmlns:cx7="http://schemas.microsoft.com/office/drawing/2016/5/13/chartex" xmlns:cx8="http://schemas.microsoft.com/office/drawing/2016/5/14/chartex" xmlns:mc="http://schemas.openxmlformats.org/markup-compatibility/2006" xmlns:aink="http://schemas.microsoft.com/office/drawing/2016/ink" xmlns:am3d="http://schemas.microsoft.com/office/drawing/2017/model3d" xmlns:o="urn:schemas-microsoft-com:office:office" xmlns:oel="http://schemas.microsoft.com/office/2019/extlst" xmlns:r="http://schemas.openxmlformats.org/officeDocument/2006/relationships" xmlns:m="http://schemas.openxmlformats.org/officeDocument/2006/math" xmlns:v="urn:schemas-microsoft-com:vml" xmlns:wp14="http://schemas.microsoft.com/office/word/2010/wordprocessingDrawing" xmlns:wp="http://schemas.openxmlformats.org/drawingml/2006/wordprocessingDrawing" xmlns:w10="urn:schemas-microsoft-com:office:word" xmlns:w="http://schemas.openxmlformats.org/wordprocessingml/2006/main" xmlns:w14="http://schemas.microsoft.com/office/word/2010/wordml" xmlns:w15="http://schemas.microsoft.com/office/word/2012/wordml" xmlns:w16cex="http://schemas.microsoft.com/office/word/2018/wordml/cex" xmlns:w16cid="http://schemas.microsoft.com/office/word/2016/wordml/cid" xmlns:w16="http://schemas.microsoft.com/office/word/2018/wordml" xmlns:w16sdtdh="http://schemas.microsoft.com/office/word/2020/wordml/sdtdatahash" xmlns:w16se="http://schemas.microsoft.com/office/word/2015/wordml/symex" xmlns:wpg="http://schemas.microsoft.com/office/word/2010/wordprocessingGroup" xmlns:wpi="http://schemas.microsoft.com/office/word/2010/wordprocessingInk" xmlns:wne="http://schemas.microsoft.com/office/word/2006/wordml" xmlns:wps="http://schemas.microsoft.com/office/word/2010/wordprocessingShape" mc:Ignorable="w14 w15 w16se w16cid w16 w16cex w16sdtdh wp14">
   <w:body>
     <w:p>
       <w:pPr>
@@ -166,6 +166,69 @@
           <w:noProof/>
         </w:rPr>
         <w:lastRenderedPageBreak/>
+        <mc:AlternateContent>
+          <mc:Choice Requires="wps">
+            <w:drawing>
+              <wp:anchor distT="0" distB="0" distL="114300" distR="114300" simplePos="0" relativeHeight="251659264" behindDoc="0" locked="0" layoutInCell="1" allowOverlap="1" wp14:anchorId="506B24B6" wp14:editId="5A1762FF">
+                <wp:simplePos x="0" y="0"/>
+                <wp:positionH relativeFrom="column">
+                  <wp:posOffset>819150</wp:posOffset>
+                </wp:positionH>
+                <wp:positionV relativeFrom="paragraph">
+                  <wp:posOffset>615950</wp:posOffset>
+                </wp:positionV>
+                <wp:extent cx="2076450" cy="2082800"/>
+                <wp:effectExtent l="0" t="0" r="19050" b="31750"/>
+                <wp:wrapNone/>
+                <wp:docPr id="4" name="Straight Connector 4"/>
+                <wp:cNvGraphicFramePr/>
+                <a:graphic xmlns:a="http://schemas.openxmlformats.org/drawingml/2006/main">
+                  <a:graphicData uri="http://schemas.microsoft.com/office/word/2010/wordprocessingShape">
+                    <wps:wsp>
+                      <wps:cNvCnPr/>
+                      <wps:spPr>
+                        <a:xfrm flipH="1">
+                          <a:off x="0" y="0"/>
+                          <a:ext cx="2076450" cy="2082800"/>
+                        </a:xfrm>
+                        <a:prstGeom prst="line">
+                          <a:avLst/>
+                        </a:prstGeom>
+                      </wps:spPr>
+                      <wps:style>
+                        <a:lnRef idx="3">
+                          <a:schemeClr val="accent2"/>
+                        </a:lnRef>
+                        <a:fillRef idx="0">
+                          <a:schemeClr val="accent2"/>
+                        </a:fillRef>
+                        <a:effectRef idx="2">
+                          <a:schemeClr val="accent2"/>
+                        </a:effectRef>
+                        <a:fontRef idx="minor">
+                          <a:schemeClr val="tx1"/>
+                        </a:fontRef>
+                      </wps:style>
+                      <wps:bodyPr/>
+                    </wps:wsp>
+                  </a:graphicData>
+                </a:graphic>
+              </wp:anchor>
+            </w:drawing>
+          </mc:Choice>
+          <mc:Fallback>
+            <w:pict>
+              <v:line w14:anchorId="6AF0D9F0" id="Straight Connector 4" o:spid="_x0000_s1026" style="position:absolute;flip:x;z-index:251659264;visibility:visible;mso-wrap-style:square;mso-wrap-distance-left:9pt;mso-wrap-distance-top:0;mso-wrap-distance-right:9pt;mso-wrap-distance-bottom:0;mso-position-horizontal:absolute;mso-position-horizontal-relative:text;mso-position-vertical:absolute;mso-position-vertical-relative:text" from="64.5pt,48.5pt" to="228pt,212.5pt" o:gfxdata="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" strokecolor="#ed7d31 [3205]" strokeweight="1.5pt">
+                <v:stroke joinstyle="miter"/>
+              </v:line>
+            </w:pict>
+          </mc:Fallback>
+        </mc:AlternateContent>
+      </w:r>
+      <w:r>
+        <w:rPr>
+          <w:noProof/>
+        </w:rPr>
         <w:drawing>
           <wp:inline distT="0" distB="0" distL="0" distR="0" wp14:anchorId="7C4D874C" wp14:editId="5DCFF9B6">
             <wp:extent cx="3895322" cy="2847161"/>
@@ -426,8 +489,6 @@
       <w:pPr>
         <w:ind w:left="720"/>
       </w:pPr>
-      <w:bookmarkStart w:id="0" w:name="_GoBack"/>
-      <w:bookmarkEnd w:id="0"/>
     </w:p>
     <w:p/>
     <w:p>
@@ -497,15 +558,7 @@
         <w:t>d</w:t>
       </w:r>
       <w:r>
-        <w:t xml:space="preserve">2(), throw </w:t>
-      </w:r>
-      <w:proofErr w:type="gramStart"/>
-      <w:r>
-        <w:t>an</w:t>
-      </w:r>
-      <w:proofErr w:type="gramEnd"/>
-      <w:r>
-        <w:t xml:space="preserve"> </w:t>
+        <w:t xml:space="preserve">2(), throw an </w:t>
       </w:r>
       <w:proofErr w:type="spellStart"/>
       <w:r>
@@ -1739,7 +1792,7 @@
 </file>
 
 <file path=word/endnotes.xml><?xml version="1.0" encoding="utf-8"?>
-<w:endnotes xmlns:wpc="http://schemas.microsoft.com/office/word/2010/wordprocessingCanvas" xmlns:cx="http://schemas.microsoft.com/office/drawing/2014/chartex" xmlns:cx1="http://schemas.microsoft.com/office/drawing/2015/9/8/chartex" xmlns:cx2="http://schemas.microsoft.com/office/drawing/2015/10/21/chartex" xmlns:cx3="http://schemas.microsoft.com/office/drawing/2016/5/9/chartex" xmlns:cx4="http://schemas.microsoft.com/office/drawing/2016/5/10/chartex" xmlns:cx5="http://schemas.microsoft.com/office/drawing/2016/5/11/chartex" xmlns:cx6="http://schemas.microsoft.com/office/drawing/2016/5/12/chartex" xmlns:cx7="http://schemas.microsoft.com/office/drawing/2016/5/13/chartex" xmlns:cx8="http://schemas.microsoft.com/office/drawing/2016/5/14/chartex" xmlns:mc="http://schemas.openxmlformats.org/markup-compatibility/2006" xmlns:aink="http://schemas.microsoft.com/office/drawing/2016/ink" xmlns:am3d="http://schemas.microsoft.com/office/drawing/2017/model3d" xmlns:o="urn:schemas-microsoft-com:office:office" xmlns:r="http://schemas.openxmlformats.org/officeDocument/2006/relationships" xmlns:m="http://schemas.openxmlformats.org/officeDocument/2006/math" xmlns:v="urn:schemas-microsoft-com:vml" xmlns:wp14="http://schemas.microsoft.com/office/word/2010/wordprocessingDrawing" xmlns:wp="http://schemas.openxmlformats.org/drawingml/2006/wordprocessingDrawing" xmlns:w10="urn:schemas-microsoft-com:office:word" xmlns:w="http://schemas.openxmlformats.org/wordprocessingml/2006/main" xmlns:w14="http://schemas.microsoft.com/office/word/2010/wordml" xmlns:w15="http://schemas.microsoft.com/office/word/2012/wordml" xmlns:w16cid="http://schemas.microsoft.com/office/word/2016/wordml/cid" xmlns:w16se="http://schemas.microsoft.com/office/word/2015/wordml/symex" xmlns:wpg="http://schemas.microsoft.com/office/word/2010/wordprocessingGroup" xmlns:wpi="http://schemas.microsoft.com/office/word/2010/wordprocessingInk" xmlns:wne="http://schemas.microsoft.com/office/word/2006/wordml" xmlns:wps="http://schemas.microsoft.com/office/word/2010/wordprocessingShape" mc:Ignorable="w14 w15 w16se w16cid wp14">
+<w:endnotes xmlns:wpc="http://schemas.microsoft.com/office/word/2010/wordprocessingCanvas" xmlns:cx="http://schemas.microsoft.com/office/drawing/2014/chartex" xmlns:cx1="http://schemas.microsoft.com/office/drawing/2015/9/8/chartex" xmlns:cx2="http://schemas.microsoft.com/office/drawing/2015/10/21/chartex" xmlns:cx3="http://schemas.microsoft.com/office/drawing/2016/5/9/chartex" xmlns:cx4="http://schemas.microsoft.com/office/drawing/2016/5/10/chartex" xmlns:cx5="http://schemas.microsoft.com/office/drawing/2016/5/11/chartex" xmlns:cx6="http://schemas.microsoft.com/office/drawing/2016/5/12/chartex" xmlns:cx7="http://schemas.microsoft.com/office/drawing/2016/5/13/chartex" xmlns:cx8="http://schemas.microsoft.com/office/drawing/2016/5/14/chartex" xmlns:mc="http://schemas.openxmlformats.org/markup-compatibility/2006" xmlns:aink="http://schemas.microsoft.com/office/drawing/2016/ink" xmlns:am3d="http://schemas.microsoft.com/office/drawing/2017/model3d" xmlns:o="urn:schemas-microsoft-com:office:office" xmlns:oel="http://schemas.microsoft.com/office/2019/extlst" xmlns:r="http://schemas.openxmlformats.org/officeDocument/2006/relationships" xmlns:m="http://schemas.openxmlformats.org/officeDocument/2006/math" xmlns:v="urn:schemas-microsoft-com:vml" xmlns:wp14="http://schemas.microsoft.com/office/word/2010/wordprocessingDrawing" xmlns:wp="http://schemas.openxmlformats.org/drawingml/2006/wordprocessingDrawing" xmlns:w10="urn:schemas-microsoft-com:office:word" xmlns:w="http://schemas.openxmlformats.org/wordprocessingml/2006/main" xmlns:w14="http://schemas.microsoft.com/office/word/2010/wordml" xmlns:w15="http://schemas.microsoft.com/office/word/2012/wordml" xmlns:w16cex="http://schemas.microsoft.com/office/word/2018/wordml/cex" xmlns:w16cid="http://schemas.microsoft.com/office/word/2016/wordml/cid" xmlns:w16="http://schemas.microsoft.com/office/word/2018/wordml" xmlns:w16sdtdh="http://schemas.microsoft.com/office/word/2020/wordml/sdtdatahash" xmlns:w16se="http://schemas.microsoft.com/office/word/2015/wordml/symex" xmlns:wpg="http://schemas.microsoft.com/office/word/2010/wordprocessingGroup" xmlns:wpi="http://schemas.microsoft.com/office/word/2010/wordprocessingInk" xmlns:wne="http://schemas.microsoft.com/office/word/2006/wordml" xmlns:wps="http://schemas.microsoft.com/office/word/2010/wordprocessingShape" mc:Ignorable="w14 w15 w16se w16cid w16 w16cex w16sdtdh wp14">
   <w:endnote w:type="separator" w:id="-1">
     <w:p>
       <w:pPr>
@@ -1764,7 +1817,7 @@
 </file>
 
 <file path=word/footnotes.xml><?xml version="1.0" encoding="utf-8"?>
-<w:footnotes xmlns:wpc="http://schemas.microsoft.com/office/word/2010/wordprocessingCanvas" xmlns:cx="http://schemas.microsoft.com/office/drawing/2014/chartex" xmlns:cx1="http://schemas.microsoft.com/office/drawing/2015/9/8/chartex" xmlns:cx2="http://schemas.microsoft.com/office/drawing/2015/10/21/chartex" xmlns:cx3="http://schemas.microsoft.com/office/drawing/2016/5/9/chartex" xmlns:cx4="http://schemas.microsoft.com/office/drawing/2016/5/10/chartex" xmlns:cx5="http://schemas.microsoft.com/office/drawing/2016/5/11/chartex" xmlns:cx6="http://schemas.microsoft.com/office/drawing/2016/5/12/chartex" xmlns:cx7="http://schemas.microsoft.com/office/drawing/2016/5/13/chartex" xmlns:cx8="http://schemas.microsoft.com/office/drawing/2016/5/14/chartex" xmlns:mc="http://schemas.openxmlformats.org/markup-compatibility/2006" xmlns:aink="http://schemas.microsoft.com/office/drawing/2016/ink" xmlns:am3d="http://schemas.microsoft.com/office/drawing/2017/model3d" xmlns:o="urn:schemas-microsoft-com:office:office" xmlns:r="http://schemas.openxmlformats.org/officeDocument/2006/relationships" xmlns:m="http://schemas.openxmlformats.org/officeDocument/2006/math" xmlns:v="urn:schemas-microsoft-com:vml" xmlns:wp14="http://schemas.microsoft.com/office/word/2010/wordprocessingDrawing" xmlns:wp="http://schemas.openxmlformats.org/drawingml/2006/wordprocessingDrawing" xmlns:w10="urn:schemas-microsoft-com:office:word" xmlns:w="http://schemas.openxmlformats.org/wordprocessingml/2006/main" xmlns:w14="http://schemas.microsoft.com/office/word/2010/wordml" xmlns:w15="http://schemas.microsoft.com/office/word/2012/wordml" xmlns:w16cid="http://schemas.microsoft.com/office/word/2016/wordml/cid" xmlns:w16se="http://schemas.microsoft.com/office/word/2015/wordml/symex" xmlns:wpg="http://schemas.microsoft.com/office/word/2010/wordprocessingGroup" xmlns:wpi="http://schemas.microsoft.com/office/word/2010/wordprocessingInk" xmlns:wne="http://schemas.microsoft.com/office/word/2006/wordml" xmlns:wps="http://schemas.microsoft.com/office/word/2010/wordprocessingShape" mc:Ignorable="w14 w15 w16se w16cid wp14">
+<w:footnotes xmlns:wpc="http://schemas.microsoft.com/office/word/2010/wordprocessingCanvas" xmlns:cx="http://schemas.microsoft.com/office/drawing/2014/chartex" xmlns:cx1="http://schemas.microsoft.com/office/drawing/2015/9/8/chartex" xmlns:cx2="http://schemas.microsoft.com/office/drawing/2015/10/21/chartex" xmlns:cx3="http://schemas.microsoft.com/office/drawing/2016/5/9/chartex" xmlns:cx4="http://schemas.microsoft.com/office/drawing/2016/5/10/chartex" xmlns:cx5="http://schemas.microsoft.com/office/drawing/2016/5/11/chartex" xmlns:cx6="http://schemas.microsoft.com/office/drawing/2016/5/12/chartex" xmlns:cx7="http://schemas.microsoft.com/office/drawing/2016/5/13/chartex" xmlns:cx8="http://schemas.microsoft.com/office/drawing/2016/5/14/chartex" xmlns:mc="http://schemas.openxmlformats.org/markup-compatibility/2006" xmlns:aink="http://schemas.microsoft.com/office/drawing/2016/ink" xmlns:am3d="http://schemas.microsoft.com/office/drawing/2017/model3d" xmlns:o="urn:schemas-microsoft-com:office:office" xmlns:oel="http://schemas.microsoft.com/office/2019/extlst" xmlns:r="http://schemas.openxmlformats.org/officeDocument/2006/relationships" xmlns:m="http://schemas.openxmlformats.org/officeDocument/2006/math" xmlns:v="urn:schemas-microsoft-com:vml" xmlns:wp14="http://schemas.microsoft.com/office/word/2010/wordprocessingDrawing" xmlns:wp="http://schemas.openxmlformats.org/drawingml/2006/wordprocessingDrawing" xmlns:w10="urn:schemas-microsoft-com:office:word" xmlns:w="http://schemas.openxmlformats.org/wordprocessingml/2006/main" xmlns:w14="http://schemas.microsoft.com/office/word/2010/wordml" xmlns:w15="http://schemas.microsoft.com/office/word/2012/wordml" xmlns:w16cex="http://schemas.microsoft.com/office/word/2018/wordml/cex" xmlns:w16cid="http://schemas.microsoft.com/office/word/2016/wordml/cid" xmlns:w16="http://schemas.microsoft.com/office/word/2018/wordml" xmlns:w16sdtdh="http://schemas.microsoft.com/office/word/2020/wordml/sdtdatahash" xmlns:w16se="http://schemas.microsoft.com/office/word/2015/wordml/symex" xmlns:wpg="http://schemas.microsoft.com/office/word/2010/wordprocessingGroup" xmlns:wpi="http://schemas.microsoft.com/office/word/2010/wordprocessingInk" xmlns:wne="http://schemas.microsoft.com/office/word/2006/wordml" xmlns:wps="http://schemas.microsoft.com/office/word/2010/wordprocessingShape" mc:Ignorable="w14 w15 w16se w16cid w16 w16cex w16sdtdh wp14">
   <w:footnote w:type="separator" w:id="-1">
     <w:p>
       <w:pPr>
@@ -1789,7 +1842,7 @@
 </file>
 
 <file path=word/numbering.xml><?xml version="1.0" encoding="utf-8"?>
-<w:numbering xmlns:wpc="http://schemas.microsoft.com/office/word/2010/wordprocessingCanvas" xmlns:cx="http://schemas.microsoft.com/office/drawing/2014/chartex" xmlns:cx1="http://schemas.microsoft.com/office/drawing/2015/9/8/chartex" xmlns:cx2="http://schemas.microsoft.com/office/drawing/2015/10/21/chartex" xmlns:cx3="http://schemas.microsoft.com/office/drawing/2016/5/9/chartex" xmlns:cx4="http://schemas.microsoft.com/office/drawing/2016/5/10/chartex" xmlns:cx5="http://schemas.microsoft.com/office/drawing/2016/5/11/chartex" xmlns:cx6="http://schemas.microsoft.com/office/drawing/2016/5/12/chartex" xmlns:cx7="http://schemas.microsoft.com/office/drawing/2016/5/13/chartex" xmlns:cx8="http://schemas.microsoft.com/office/drawing/2016/5/14/chartex" xmlns:mc="http://schemas.openxmlformats.org/markup-compatibility/2006" xmlns:aink="http://schemas.microsoft.com/office/drawing/2016/ink" xmlns:am3d="http://schemas.microsoft.com/office/drawing/2017/model3d" xmlns:o="urn:schemas-microsoft-com:office:office" xmlns:r="http://schemas.openxmlformats.org/officeDocument/2006/relationships" xmlns:m="http://schemas.openxmlformats.org/officeDocument/2006/math" xmlns:v="urn:schemas-microsoft-com:vml" xmlns:wp14="http://schemas.microsoft.com/office/word/2010/wordprocessingDrawing" xmlns:wp="http://schemas.openxmlformats.org/drawingml/2006/wordprocessingDrawing" xmlns:w10="urn:schemas-microsoft-com:office:word" xmlns:w="http://schemas.openxmlformats.org/wordprocessingml/2006/main" xmlns:w14="http://schemas.microsoft.com/office/word/2010/wordml" xmlns:w15="http://schemas.microsoft.com/office/word/2012/wordml" xmlns:w16cid="http://schemas.microsoft.com/office/word/2016/wordml/cid" xmlns:w16se="http://schemas.microsoft.com/office/word/2015/wordml/symex" xmlns:wpg="http://schemas.microsoft.com/office/word/2010/wordprocessingGroup" xmlns:wpi="http://schemas.microsoft.com/office/word/2010/wordprocessingInk" xmlns:wne="http://schemas.microsoft.com/office/word/2006/wordml" xmlns:wps="http://schemas.microsoft.com/office/word/2010/wordprocessingShape" mc:Ignorable="w14 w15 w16se w16cid wp14">
+<w:numbering xmlns:wpc="http://schemas.microsoft.com/office/word/2010/wordprocessingCanvas" xmlns:cx="http://schemas.microsoft.com/office/drawing/2014/chartex" xmlns:cx1="http://schemas.microsoft.com/office/drawing/2015/9/8/chartex" xmlns:cx2="http://schemas.microsoft.com/office/drawing/2015/10/21/chartex" xmlns:cx3="http://schemas.microsoft.com/office/drawing/2016/5/9/chartex" xmlns:cx4="http://schemas.microsoft.com/office/drawing/2016/5/10/chartex" xmlns:cx5="http://schemas.microsoft.com/office/drawing/2016/5/11/chartex" xmlns:cx6="http://schemas.microsoft.com/office/drawing/2016/5/12/chartex" xmlns:cx7="http://schemas.microsoft.com/office/drawing/2016/5/13/chartex" xmlns:cx8="http://schemas.microsoft.com/office/drawing/2016/5/14/chartex" xmlns:mc="http://schemas.openxmlformats.org/markup-compatibility/2006" xmlns:aink="http://schemas.microsoft.com/office/drawing/2016/ink" xmlns:am3d="http://schemas.microsoft.com/office/drawing/2017/model3d" xmlns:o="urn:schemas-microsoft-com:office:office" xmlns:oel="http://schemas.microsoft.com/office/2019/extlst" xmlns:r="http://schemas.openxmlformats.org/officeDocument/2006/relationships" xmlns:m="http://schemas.openxmlformats.org/officeDocument/2006/math" xmlns:v="urn:schemas-microsoft-com:vml" xmlns:wp14="http://schemas.microsoft.com/office/word/2010/wordprocessingDrawing" xmlns:wp="http://schemas.openxmlformats.org/drawingml/2006/wordprocessingDrawing" xmlns:w10="urn:schemas-microsoft-com:office:word" xmlns:w="http://schemas.openxmlformats.org/wordprocessingml/2006/main" xmlns:w14="http://schemas.microsoft.com/office/word/2010/wordml" xmlns:w15="http://schemas.microsoft.com/office/word/2012/wordml" xmlns:w16cex="http://schemas.microsoft.com/office/word/2018/wordml/cex" xmlns:w16cid="http://schemas.microsoft.com/office/word/2016/wordml/cid" xmlns:w16="http://schemas.microsoft.com/office/word/2018/wordml" xmlns:w16sdtdh="http://schemas.microsoft.com/office/word/2020/wordml/sdtdatahash" xmlns:w16se="http://schemas.microsoft.com/office/word/2015/wordml/symex" xmlns:wpg="http://schemas.microsoft.com/office/word/2010/wordprocessingGroup" xmlns:wpi="http://schemas.microsoft.com/office/word/2010/wordprocessingInk" xmlns:wne="http://schemas.microsoft.com/office/word/2006/wordml" xmlns:wps="http://schemas.microsoft.com/office/word/2010/wordprocessingShape" mc:Ignorable="w14 w15 w16se w16cid w16 w16cex w16sdtdh wp14">
   <w:abstractNum w:abstractNumId="0" w15:restartNumberingAfterBreak="0">
     <w:nsid w:val="053E52F3"/>
     <w:multiLevelType w:val="hybridMultilevel"/>
@@ -3655,71 +3708,71 @@
       </w:pPr>
     </w:lvl>
   </w:abstractNum>
-  <w:num w:numId="1">
+  <w:num w:numId="1" w16cid:durableId="2119373747">
     <w:abstractNumId w:val="5"/>
   </w:num>
-  <w:num w:numId="2">
+  <w:num w:numId="2" w16cid:durableId="429081589">
     <w:abstractNumId w:val="13"/>
   </w:num>
-  <w:num w:numId="3">
+  <w:num w:numId="3" w16cid:durableId="1019966774">
     <w:abstractNumId w:val="0"/>
   </w:num>
-  <w:num w:numId="4">
+  <w:num w:numId="4" w16cid:durableId="216211761">
     <w:abstractNumId w:val="19"/>
   </w:num>
-  <w:num w:numId="5">
+  <w:num w:numId="5" w16cid:durableId="1759669655">
     <w:abstractNumId w:val="1"/>
   </w:num>
-  <w:num w:numId="6">
+  <w:num w:numId="6" w16cid:durableId="853494606">
     <w:abstractNumId w:val="6"/>
   </w:num>
-  <w:num w:numId="7">
+  <w:num w:numId="7" w16cid:durableId="76831182">
     <w:abstractNumId w:val="17"/>
   </w:num>
-  <w:num w:numId="8">
+  <w:num w:numId="8" w16cid:durableId="586118684">
     <w:abstractNumId w:val="3"/>
   </w:num>
-  <w:num w:numId="9">
+  <w:num w:numId="9" w16cid:durableId="1620452942">
     <w:abstractNumId w:val="16"/>
   </w:num>
-  <w:num w:numId="10">
+  <w:num w:numId="10" w16cid:durableId="1719469030">
     <w:abstractNumId w:val="8"/>
   </w:num>
-  <w:num w:numId="11">
+  <w:num w:numId="11" w16cid:durableId="599334433">
     <w:abstractNumId w:val="2"/>
   </w:num>
-  <w:num w:numId="12">
+  <w:num w:numId="12" w16cid:durableId="1977488998">
     <w:abstractNumId w:val="12"/>
   </w:num>
-  <w:num w:numId="13">
+  <w:num w:numId="13" w16cid:durableId="833255000">
     <w:abstractNumId w:val="11"/>
   </w:num>
-  <w:num w:numId="14">
+  <w:num w:numId="14" w16cid:durableId="1499804987">
     <w:abstractNumId w:val="10"/>
   </w:num>
-  <w:num w:numId="15">
+  <w:num w:numId="15" w16cid:durableId="542593210">
     <w:abstractNumId w:val="7"/>
   </w:num>
-  <w:num w:numId="16">
+  <w:num w:numId="16" w16cid:durableId="150416463">
     <w:abstractNumId w:val="9"/>
   </w:num>
-  <w:num w:numId="17">
+  <w:num w:numId="17" w16cid:durableId="58066417">
     <w:abstractNumId w:val="15"/>
   </w:num>
-  <w:num w:numId="18">
+  <w:num w:numId="18" w16cid:durableId="1322004995">
     <w:abstractNumId w:val="14"/>
   </w:num>
-  <w:num w:numId="19">
+  <w:num w:numId="19" w16cid:durableId="2091081153">
     <w:abstractNumId w:val="4"/>
   </w:num>
-  <w:num w:numId="20">
+  <w:num w:numId="20" w16cid:durableId="1598826361">
     <w:abstractNumId w:val="18"/>
   </w:num>
 </w:numbering>
 </file>
 
 <file path=word/styles.xml><?xml version="1.0" encoding="utf-8"?>
-<w:styles xmlns:mc="http://schemas.openxmlformats.org/markup-compatibility/2006" xmlns:r="http://schemas.openxmlformats.org/officeDocument/2006/relationships" xmlns:w="http://schemas.openxmlformats.org/wordprocessingml/2006/main" xmlns:w14="http://schemas.microsoft.com/office/word/2010/wordml" xmlns:w15="http://schemas.microsoft.com/office/word/2012/wordml" xmlns:w16cid="http://schemas.microsoft.com/office/word/2016/wordml/cid" xmlns:w16se="http://schemas.microsoft.com/office/word/2015/wordml/symex" mc:Ignorable="w14 w15 w16se w16cid">
+<w:styles xmlns:mc="http://schemas.openxmlformats.org/markup-compatibility/2006" xmlns:r="http://schemas.openxmlformats.org/officeDocument/2006/relationships" xmlns:w="http://schemas.openxmlformats.org/wordprocessingml/2006/main" xmlns:w14="http://schemas.microsoft.com/office/word/2010/wordml" xmlns:w15="http://schemas.microsoft.com/office/word/2012/wordml" xmlns:w16cex="http://schemas.microsoft.com/office/word/2018/wordml/cex" xmlns:w16cid="http://schemas.microsoft.com/office/word/2016/wordml/cid" xmlns:w16="http://schemas.microsoft.com/office/word/2018/wordml" xmlns:w16sdtdh="http://schemas.microsoft.com/office/word/2020/wordml/sdtdatahash" xmlns:w16se="http://schemas.microsoft.com/office/word/2015/wordml/symex" mc:Ignorable="w14 w15 w16se w16cid w16 w16cex w16sdtdh">
   <w:docDefaults>
     <w:rPrDefault>
       <w:rPr>
@@ -3735,7 +3788,7 @@
       </w:pPr>
     </w:pPrDefault>
   </w:docDefaults>
-  <w:latentStyles w:defLockedState="0" w:defUIPriority="99" w:defSemiHidden="0" w:defUnhideWhenUsed="0" w:defQFormat="0" w:count="375">
+  <w:latentStyles w:defLockedState="0" w:defUIPriority="99" w:defSemiHidden="0" w:defUnhideWhenUsed="0" w:defQFormat="0" w:count="376">
     <w:lsdException w:name="Normal" w:uiPriority="0" w:qFormat="1"/>
     <w:lsdException w:name="heading 1" w:uiPriority="9" w:qFormat="1"/>
     <w:lsdException w:name="heading 2" w:semiHidden="1" w:uiPriority="9" w:unhideWhenUsed="1" w:qFormat="1"/>
@@ -3841,7 +3894,6 @@
     <w:lsdException w:name="HTML Sample" w:semiHidden="1" w:unhideWhenUsed="1"/>
     <w:lsdException w:name="HTML Typewriter" w:semiHidden="1" w:unhideWhenUsed="1"/>
     <w:lsdException w:name="HTML Variable" w:semiHidden="1" w:unhideWhenUsed="1"/>
-    <w:lsdException w:name="Normal Table" w:semiHidden="1" w:unhideWhenUsed="1"/>
     <w:lsdException w:name="annotation subject" w:semiHidden="1" w:unhideWhenUsed="1"/>
     <w:lsdException w:name="No List" w:semiHidden="1" w:unhideWhenUsed="1"/>
     <w:lsdException w:name="Outline List 1" w:semiHidden="1" w:unhideWhenUsed="1"/>
@@ -3888,10 +3940,8 @@
     <w:lsdException w:name="Table Subtle 2" w:semiHidden="1" w:unhideWhenUsed="1"/>
     <w:lsdException w:name="Table Web 1" w:semiHidden="1" w:unhideWhenUsed="1"/>
     <w:lsdException w:name="Table Web 2" w:semiHidden="1" w:unhideWhenUsed="1"/>
-    <w:lsdException w:name="Table Web 3" w:semiHidden="1" w:unhideWhenUsed="1"/>
     <w:lsdException w:name="Balloon Text" w:semiHidden="1" w:unhideWhenUsed="1"/>
     <w:lsdException w:name="Table Grid" w:uiPriority="39"/>
-    <w:lsdException w:name="Table Theme" w:semiHidden="1" w:unhideWhenUsed="1"/>
     <w:lsdException w:name="Placeholder Text" w:semiHidden="1"/>
     <w:lsdException w:name="No Spacing" w:uiPriority="1" w:qFormat="1"/>
     <w:lsdException w:name="Light Shading" w:uiPriority="60"/>
@@ -4111,6 +4161,7 @@
     <w:lsdException w:name="Smart Hyperlink" w:semiHidden="1" w:unhideWhenUsed="1"/>
     <w:lsdException w:name="Hashtag" w:semiHidden="1" w:unhideWhenUsed="1"/>
     <w:lsdException w:name="Unresolved Mention" w:semiHidden="1" w:unhideWhenUsed="1"/>
+    <w:lsdException w:name="Smart Link" w:semiHidden="1" w:unhideWhenUsed="1"/>
   </w:latentStyles>
   <w:style w:type="paragraph" w:default="1" w:styleId="Normal">
     <w:name w:val="Normal"/>
@@ -4514,14 +4565,6 @@
 </file>
 
 <file path=customXml/item1.xml><?xml version="1.0" encoding="utf-8"?>
-<p:properties xmlns:p="http://schemas.microsoft.com/office/2006/metadata/properties" xmlns:xsi="http://www.w3.org/2001/XMLSchema-instance" xmlns:pc="http://schemas.microsoft.com/office/infopath/2007/PartnerControls">
-  <documentManagement>
-    <_activity xmlns="0b04370e-974d-482f-80ef-e995e87946d6" xsi:nil="true"/>
-  </documentManagement>
-</p:properties>
-</file>
-
-<file path=customXml/item2.xml><?xml version="1.0" encoding="utf-8"?>
 <ct:contentTypeSchema xmlns:ct="http://schemas.microsoft.com/office/2006/metadata/contentType" xmlns:ma="http://schemas.microsoft.com/office/2006/metadata/properties/metaAttributes" ct:_="" ma:_="" ma:contentTypeName="Document" ma:contentTypeID="0x0101006C585E5CC6079E43A594A5332D96F83C" ma:contentTypeVersion="15" ma:contentTypeDescription="Create a new document." ma:contentTypeScope="" ma:versionID="c64a71d0bc050b950e84cec43b63829e">
   <xsd:schema xmlns:xsd="http://www.w3.org/2001/XMLSchema" xmlns:xs="http://www.w3.org/2001/XMLSchema" xmlns:p="http://schemas.microsoft.com/office/2006/metadata/properties" xmlns:ns3="0b04370e-974d-482f-80ef-e995e87946d6" xmlns:ns4="bbf20543-8852-4943-91f0-76169d11be4a" targetNamespace="http://schemas.microsoft.com/office/2006/metadata/properties" ma:root="true" ma:fieldsID="1cc9a7d2efc09bd9bef1405c89d2c745" ns3:_="" ns4:_="">
     <xsd:import namespace="0b04370e-974d-482f-80ef-e995e87946d6"/>
@@ -4756,6 +4799,14 @@
 </ct:contentTypeSchema>
 </file>
 
+<file path=customXml/item2.xml><?xml version="1.0" encoding="utf-8"?>
+<p:properties xmlns:p="http://schemas.microsoft.com/office/2006/metadata/properties" xmlns:xsi="http://www.w3.org/2001/XMLSchema-instance" xmlns:pc="http://schemas.microsoft.com/office/infopath/2007/PartnerControls">
+  <documentManagement>
+    <_activity xmlns="0b04370e-974d-482f-80ef-e995e87946d6" xsi:nil="true"/>
+  </documentManagement>
+</p:properties>
+</file>
+
 <file path=customXml/item3.xml><?xml version="1.0" encoding="utf-8"?>
 <?mso-contentType ?>
 <FormTemplates xmlns="http://schemas.microsoft.com/sharepoint/v3/contenttype/forms">
@@ -4766,23 +4817,6 @@
 </file>
 
 <file path=customXml/itemProps1.xml><?xml version="1.0" encoding="utf-8"?>
-<ds:datastoreItem xmlns:ds="http://schemas.openxmlformats.org/officeDocument/2006/customXml" ds:itemID="{3F6705F1-6EDA-446B-A02E-E5FDBD86390B}">
-  <ds:schemaRefs>
-    <ds:schemaRef ds:uri="http://purl.org/dc/terms/"/>
-    <ds:schemaRef ds:uri="http://purl.org/dc/dcmitype/"/>
-    <ds:schemaRef ds:uri="bbf20543-8852-4943-91f0-76169d11be4a"/>
-    <ds:schemaRef ds:uri="http://schemas.microsoft.com/office/2006/metadata/properties"/>
-    <ds:schemaRef ds:uri="http://schemas.microsoft.com/office/2006/documentManagement/types"/>
-    <ds:schemaRef ds:uri="http://purl.org/dc/elements/1.1/"/>
-    <ds:schemaRef ds:uri="http://www.w3.org/XML/1998/namespace"/>
-    <ds:schemaRef ds:uri="0b04370e-974d-482f-80ef-e995e87946d6"/>
-    <ds:schemaRef ds:uri="http://schemas.microsoft.com/office/infopath/2007/PartnerControls"/>
-    <ds:schemaRef ds:uri="http://schemas.openxmlformats.org/package/2006/metadata/core-properties"/>
-  </ds:schemaRefs>
-</ds:datastoreItem>
-</file>
-
-<file path=customXml/itemProps2.xml><?xml version="1.0" encoding="utf-8"?>
 <ds:datastoreItem xmlns:ds="http://schemas.openxmlformats.org/officeDocument/2006/customXml" ds:itemID="{74FAD455-6AA9-4B75-B619-E419FC62637F}">
   <ds:schemaRefs>
     <ds:schemaRef ds:uri="http://schemas.microsoft.com/office/2006/metadata/contentType"/>
@@ -4801,6 +4835,16 @@
 </ds:datastoreItem>
 </file>
 
+<file path=customXml/itemProps2.xml><?xml version="1.0" encoding="utf-8"?>
+<ds:datastoreItem xmlns:ds="http://schemas.openxmlformats.org/officeDocument/2006/customXml" ds:itemID="{3F6705F1-6EDA-446B-A02E-E5FDBD86390B}">
+  <ds:schemaRefs>
+    <ds:schemaRef ds:uri="http://schemas.microsoft.com/office/2006/metadata/properties"/>
+    <ds:schemaRef ds:uri="http://schemas.microsoft.com/office/infopath/2007/PartnerControls"/>
+    <ds:schemaRef ds:uri="0b04370e-974d-482f-80ef-e995e87946d6"/>
+  </ds:schemaRefs>
+</ds:datastoreItem>
+</file>
+
 <file path=customXml/itemProps3.xml><?xml version="1.0" encoding="utf-8"?>
 <ds:datastoreItem xmlns:ds="http://schemas.openxmlformats.org/officeDocument/2006/customXml" ds:itemID="{2D6B8949-8349-49C3-8346-6F095972073F}">
   <ds:schemaRefs>

</xml_diff>

<commit_message>
Exceptions lab wk7 finished
</commit_message>
<xml_diff>
--- a/.Semester2/Week7Labs.docx
+++ b/.Semester2/Week7Labs.docx
@@ -218,7 +218,7 @@
           </mc:Choice>
           <mc:Fallback>
             <w:pict>
-              <v:line w14:anchorId="6AF0D9F0" id="Straight Connector 4" o:spid="_x0000_s1026" style="position:absolute;flip:x;z-index:251659264;visibility:visible;mso-wrap-style:square;mso-wrap-distance-left:9pt;mso-wrap-distance-top:0;mso-wrap-distance-right:9pt;mso-wrap-distance-bottom:0;mso-position-horizontal:absolute;mso-position-horizontal-relative:text;mso-position-vertical:absolute;mso-position-vertical-relative:text" from="64.5pt,48.5pt" to="228pt,212.5pt" o:gfxdata="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" strokecolor="#ed7d31 [3205]" strokeweight="1.5pt">
+              <v:line w14:anchorId="6FD64803" id="Straight Connector 4" o:spid="_x0000_s1026" style="position:absolute;flip:x;z-index:251659264;visibility:visible;mso-wrap-style:square;mso-wrap-distance-left:9pt;mso-wrap-distance-top:0;mso-wrap-distance-right:9pt;mso-wrap-distance-bottom:0;mso-position-horizontal:absolute;mso-position-horizontal-relative:text;mso-position-vertical:absolute;mso-position-vertical-relative:text" from="64.5pt,48.5pt" to="228pt,212.5pt" o:gfxdata="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" strokecolor="#ed7d31 [3205]" strokeweight="1.5pt">
                 <v:stroke joinstyle="miter"/>
               </v:line>
             </w:pict>
@@ -277,211 +277,406 @@
       </w:r>
     </w:p>
     <w:p/>
-    <w:p/>
     <w:p>
-      <w:r>
-        <w:t>Q1</w:t>
-      </w:r>
-      <w:r>
-        <w:t>.</w:t>
-      </w:r>
+      <w:pPr>
+        <w:rPr>
+          <w:strike/>
+        </w:rPr>
+      </w:pPr>
     </w:p>
     <w:p>
-      <w:r>
-        <w:t xml:space="preserve">Code the following: </w:t>
+      <w:pPr>
+        <w:rPr>
+          <w:strike/>
+        </w:rPr>
+      </w:pPr>
+      <w:r>
+        <w:rPr>
+          <w:strike/>
+        </w:rPr>
+        <w:t>Q1</w:t>
+      </w:r>
+      <w:r>
+        <w:rPr>
+          <w:strike/>
+        </w:rPr>
+        <w:t>.</w:t>
       </w:r>
     </w:p>
     <w:p>
       <w:pPr>
-        <w:ind w:left="720"/>
-      </w:pPr>
-      <w:r>
-        <w:t xml:space="preserve">In </w:t>
-      </w:r>
-      <w:proofErr w:type="gramStart"/>
-      <w:r>
-        <w:t>main(</w:t>
-      </w:r>
-      <w:proofErr w:type="gramEnd"/>
-      <w:r>
-        <w:t xml:space="preserve">) call the method a(). </w:t>
+        <w:rPr>
+          <w:strike/>
+        </w:rPr>
+      </w:pPr>
+      <w:r>
+        <w:rPr>
+          <w:strike/>
+        </w:rPr>
+        <w:t xml:space="preserve">Code the following: </w:t>
       </w:r>
     </w:p>
     <w:p>
       <w:pPr>
         <w:ind w:left="720"/>
-      </w:pPr>
-      <w:r>
-        <w:t xml:space="preserve">In the method </w:t>
+        <w:rPr>
+          <w:strike/>
+        </w:rPr>
+      </w:pPr>
+      <w:r>
+        <w:rPr>
+          <w:strike/>
+        </w:rPr>
+        <w:t xml:space="preserve">In </w:t>
       </w:r>
       <w:proofErr w:type="gramStart"/>
       <w:r>
-        <w:t>a(</w:t>
+        <w:rPr>
+          <w:strike/>
+        </w:rPr>
+        <w:t>main(</w:t>
       </w:r>
       <w:proofErr w:type="gramEnd"/>
       <w:r>
-        <w:t xml:space="preserve">), throw an </w:t>
-      </w:r>
-      <w:proofErr w:type="spellStart"/>
-      <w:r>
-        <w:t>IOException</w:t>
-      </w:r>
-      <w:proofErr w:type="spellEnd"/>
-      <w:r>
-        <w:t xml:space="preserve">. </w:t>
+        <w:rPr>
+          <w:strike/>
+        </w:rPr>
+        <w:t xml:space="preserve">) call the method a(). </w:t>
       </w:r>
     </w:p>
     <w:p>
       <w:pPr>
         <w:ind w:left="720"/>
-      </w:pPr>
-      <w:r>
-        <w:t xml:space="preserve">This exception is caught and handled back in the method </w:t>
+        <w:rPr>
+          <w:strike/>
+        </w:rPr>
+      </w:pPr>
+      <w:r>
+        <w:rPr>
+          <w:strike/>
+        </w:rPr>
+        <w:t xml:space="preserve">In the method </w:t>
       </w:r>
       <w:proofErr w:type="gramStart"/>
       <w:r>
-        <w:t>main(</w:t>
+        <w:rPr>
+          <w:strike/>
+        </w:rPr>
+        <w:t>a(</w:t>
       </w:r>
       <w:proofErr w:type="gramEnd"/>
       <w:r>
-        <w:t>).</w:t>
+        <w:rPr>
+          <w:strike/>
+        </w:rPr>
+        <w:t xml:space="preserve">), throw an </w:t>
+      </w:r>
+      <w:proofErr w:type="spellStart"/>
+      <w:r>
+        <w:rPr>
+          <w:strike/>
+        </w:rPr>
+        <w:t>IOException</w:t>
+      </w:r>
+      <w:proofErr w:type="spellEnd"/>
+      <w:r>
+        <w:rPr>
+          <w:strike/>
+        </w:rPr>
+        <w:t xml:space="preserve">. </w:t>
       </w:r>
     </w:p>
     <w:p>
-      <w:r>
-        <w:t>Q2</w:t>
-      </w:r>
-      <w:r>
-        <w:t>.</w:t>
+      <w:pPr>
+        <w:ind w:left="720"/>
+        <w:rPr>
+          <w:strike/>
+        </w:rPr>
+      </w:pPr>
+      <w:r>
+        <w:rPr>
+          <w:strike/>
+        </w:rPr>
+        <w:t xml:space="preserve">This exception is caught and handled back in the method </w:t>
+      </w:r>
+      <w:proofErr w:type="gramStart"/>
+      <w:r>
+        <w:rPr>
+          <w:strike/>
+        </w:rPr>
+        <w:t>main(</w:t>
+      </w:r>
+      <w:proofErr w:type="gramEnd"/>
+      <w:r>
+        <w:rPr>
+          <w:strike/>
+        </w:rPr>
+        <w:t>).</w:t>
       </w:r>
     </w:p>
     <w:p>
-      <w:r>
-        <w:t xml:space="preserve">Code the following: </w:t>
+      <w:pPr>
+        <w:rPr>
+          <w:strike/>
+        </w:rPr>
+      </w:pPr>
+      <w:r>
+        <w:rPr>
+          <w:strike/>
+        </w:rPr>
+        <w:t>Q2</w:t>
+      </w:r>
+      <w:r>
+        <w:rPr>
+          <w:strike/>
+        </w:rPr>
+        <w:t>.</w:t>
       </w:r>
     </w:p>
     <w:p>
       <w:pPr>
-        <w:ind w:left="720"/>
-      </w:pPr>
-      <w:r>
-        <w:t xml:space="preserve">In </w:t>
-      </w:r>
-      <w:proofErr w:type="gramStart"/>
-      <w:r>
-        <w:t>main(</w:t>
-      </w:r>
-      <w:proofErr w:type="gramEnd"/>
-      <w:r>
-        <w:t xml:space="preserve">) call the method b1() </w:t>
+        <w:rPr>
+          <w:strike/>
+        </w:rPr>
+      </w:pPr>
+      <w:r>
+        <w:rPr>
+          <w:strike/>
+        </w:rPr>
+        <w:t xml:space="preserve">Code the following: </w:t>
       </w:r>
     </w:p>
     <w:p>
       <w:pPr>
         <w:ind w:left="720"/>
-      </w:pPr>
-      <w:r>
-        <w:t xml:space="preserve">In the method b1(), call the method b2(). </w:t>
+        <w:rPr>
+          <w:strike/>
+        </w:rPr>
+      </w:pPr>
+      <w:r>
+        <w:rPr>
+          <w:strike/>
+        </w:rPr>
+        <w:t xml:space="preserve">In </w:t>
+      </w:r>
+      <w:proofErr w:type="gramStart"/>
+      <w:r>
+        <w:rPr>
+          <w:strike/>
+        </w:rPr>
+        <w:t>main(</w:t>
+      </w:r>
+      <w:proofErr w:type="gramEnd"/>
+      <w:r>
+        <w:rPr>
+          <w:strike/>
+        </w:rPr>
+        <w:t xml:space="preserve">) call the method b1() </w:t>
       </w:r>
     </w:p>
     <w:p>
       <w:pPr>
         <w:ind w:left="720"/>
-      </w:pPr>
-      <w:r>
-        <w:t xml:space="preserve">In the method b2(), throw an </w:t>
-      </w:r>
-      <w:proofErr w:type="spellStart"/>
-      <w:r>
-        <w:t>IOException</w:t>
-      </w:r>
-      <w:proofErr w:type="spellEnd"/>
-      <w:r>
-        <w:t>. This exception is caught and handled in the method b1().</w:t>
+        <w:rPr>
+          <w:strike/>
+        </w:rPr>
+      </w:pPr>
+      <w:r>
+        <w:rPr>
+          <w:strike/>
+        </w:rPr>
+        <w:t xml:space="preserve">In the method b1(), call the method b2(). </w:t>
       </w:r>
     </w:p>
     <w:p>
-      <w:r>
-        <w:t>Q3</w:t>
-      </w:r>
-      <w:r>
-        <w:t>.</w:t>
+      <w:pPr>
+        <w:ind w:left="720"/>
+        <w:rPr>
+          <w:strike/>
+        </w:rPr>
+      </w:pPr>
+      <w:r>
+        <w:rPr>
+          <w:strike/>
+        </w:rPr>
+        <w:t xml:space="preserve">In the method b2(), throw an </w:t>
+      </w:r>
+      <w:proofErr w:type="spellStart"/>
+      <w:r>
+        <w:rPr>
+          <w:strike/>
+        </w:rPr>
+        <w:t>IOException</w:t>
+      </w:r>
+      <w:proofErr w:type="spellEnd"/>
+      <w:r>
+        <w:rPr>
+          <w:strike/>
+        </w:rPr>
+        <w:t>. This exception is caught and handled in the method b1().</w:t>
       </w:r>
     </w:p>
     <w:p>
-      <w:r>
-        <w:t xml:space="preserve">Code the following: </w:t>
+      <w:pPr>
+        <w:rPr>
+          <w:strike/>
+        </w:rPr>
+      </w:pPr>
+      <w:r>
+        <w:rPr>
+          <w:strike/>
+        </w:rPr>
+        <w:t>Q3</w:t>
+      </w:r>
+      <w:r>
+        <w:rPr>
+          <w:strike/>
+        </w:rPr>
+        <w:t>.</w:t>
       </w:r>
     </w:p>
     <w:p>
       <w:pPr>
-        <w:ind w:left="720"/>
-      </w:pPr>
-      <w:r>
-        <w:t xml:space="preserve">In </w:t>
-      </w:r>
-      <w:proofErr w:type="gramStart"/>
-      <w:r>
-        <w:t>main(</w:t>
-      </w:r>
-      <w:proofErr w:type="gramEnd"/>
-      <w:r>
-        <w:t xml:space="preserve">) call the method </w:t>
-      </w:r>
-      <w:r>
-        <w:t>c</w:t>
-      </w:r>
-      <w:r>
-        <w:t xml:space="preserve">1() </w:t>
+        <w:rPr>
+          <w:strike/>
+        </w:rPr>
+      </w:pPr>
+      <w:r>
+        <w:rPr>
+          <w:strike/>
+        </w:rPr>
+        <w:t xml:space="preserve">Code the following: </w:t>
       </w:r>
     </w:p>
     <w:p>
       <w:pPr>
         <w:ind w:left="720"/>
-      </w:pPr>
-      <w:r>
-        <w:t xml:space="preserve">In the method </w:t>
-      </w:r>
-      <w:r>
+        <w:rPr>
+          <w:strike/>
+        </w:rPr>
+      </w:pPr>
+      <w:r>
+        <w:rPr>
+          <w:strike/>
+        </w:rPr>
+        <w:t xml:space="preserve">In </w:t>
+      </w:r>
+      <w:proofErr w:type="gramStart"/>
+      <w:r>
+        <w:rPr>
+          <w:strike/>
+        </w:rPr>
+        <w:t>main(</w:t>
+      </w:r>
+      <w:proofErr w:type="gramEnd"/>
+      <w:r>
+        <w:rPr>
+          <w:strike/>
+        </w:rPr>
+        <w:t xml:space="preserve">) call the method </w:t>
+      </w:r>
+      <w:r>
+        <w:rPr>
+          <w:strike/>
+        </w:rPr>
         <w:t>c</w:t>
       </w:r>
       <w:r>
-        <w:t xml:space="preserve">1(), call the method </w:t>
-      </w:r>
-      <w:r>
-        <w:t>c</w:t>
-      </w:r>
-      <w:r>
-        <w:t xml:space="preserve">2(). </w:t>
+        <w:rPr>
+          <w:strike/>
+        </w:rPr>
+        <w:t xml:space="preserve">1() </w:t>
       </w:r>
     </w:p>
     <w:p>
       <w:pPr>
         <w:ind w:left="720"/>
-      </w:pPr>
-      <w:r>
+        <w:rPr>
+          <w:strike/>
+        </w:rPr>
+      </w:pPr>
+      <w:r>
+        <w:rPr>
+          <w:strike/>
+        </w:rPr>
         <w:t xml:space="preserve">In the method </w:t>
       </w:r>
       <w:r>
+        <w:rPr>
+          <w:strike/>
+        </w:rPr>
         <w:t>c</w:t>
       </w:r>
       <w:r>
+        <w:rPr>
+          <w:strike/>
+        </w:rPr>
+        <w:t xml:space="preserve">1(), call the method </w:t>
+      </w:r>
+      <w:r>
+        <w:rPr>
+          <w:strike/>
+        </w:rPr>
+        <w:t>c</w:t>
+      </w:r>
+      <w:r>
+        <w:rPr>
+          <w:strike/>
+        </w:rPr>
+        <w:t xml:space="preserve">2(). </w:t>
+      </w:r>
+    </w:p>
+    <w:p>
+      <w:pPr>
+        <w:ind w:left="720"/>
+        <w:rPr>
+          <w:strike/>
+        </w:rPr>
+      </w:pPr>
+      <w:r>
+        <w:rPr>
+          <w:strike/>
+        </w:rPr>
+        <w:t xml:space="preserve">In the method </w:t>
+      </w:r>
+      <w:r>
+        <w:rPr>
+          <w:strike/>
+        </w:rPr>
+        <w:t>c</w:t>
+      </w:r>
+      <w:r>
+        <w:rPr>
+          <w:strike/>
+        </w:rPr>
         <w:t xml:space="preserve">2(), throw an </w:t>
       </w:r>
       <w:proofErr w:type="spellStart"/>
       <w:r>
+        <w:rPr>
+          <w:strike/>
+        </w:rPr>
         <w:t>IOException</w:t>
       </w:r>
       <w:proofErr w:type="spellEnd"/>
       <w:r>
+        <w:rPr>
+          <w:strike/>
+        </w:rPr>
         <w:t xml:space="preserve">. This exception is caught and handled in the method </w:t>
       </w:r>
       <w:proofErr w:type="gramStart"/>
       <w:r>
+        <w:rPr>
+          <w:strike/>
+        </w:rPr>
         <w:t>main(</w:t>
       </w:r>
       <w:proofErr w:type="gramEnd"/>
       <w:r>
+        <w:rPr>
+          <w:strike/>
+        </w:rPr>
         <w:t>).</w:t>
       </w:r>
     </w:p>
@@ -492,72 +687,139 @@
     </w:p>
     <w:p/>
     <w:p>
-      <w:r>
+      <w:pPr>
+        <w:rPr>
+          <w:strike/>
+        </w:rPr>
+      </w:pPr>
+      <w:r>
+        <w:rPr>
+          <w:strike/>
+        </w:rPr>
         <w:lastRenderedPageBreak/>
         <w:t>Q4</w:t>
       </w:r>
       <w:r>
+        <w:rPr>
+          <w:strike/>
+        </w:rPr>
         <w:t>.</w:t>
       </w:r>
     </w:p>
     <w:p>
-      <w:r>
+      <w:pPr>
+        <w:rPr>
+          <w:strike/>
+        </w:rPr>
+      </w:pPr>
+      <w:r>
+        <w:rPr>
+          <w:strike/>
+        </w:rPr>
         <w:t xml:space="preserve">Code the following: </w:t>
       </w:r>
     </w:p>
     <w:p>
       <w:pPr>
         <w:ind w:left="720"/>
-      </w:pPr>
-      <w:r>
+        <w:rPr>
+          <w:strike/>
+        </w:rPr>
+      </w:pPr>
+      <w:r>
+        <w:rPr>
+          <w:strike/>
+        </w:rPr>
         <w:t xml:space="preserve">In </w:t>
       </w:r>
       <w:proofErr w:type="gramStart"/>
       <w:r>
+        <w:rPr>
+          <w:strike/>
+        </w:rPr>
         <w:t>main(</w:t>
       </w:r>
       <w:proofErr w:type="gramEnd"/>
       <w:r>
+        <w:rPr>
+          <w:strike/>
+        </w:rPr>
         <w:t xml:space="preserve">) call the method </w:t>
       </w:r>
       <w:r>
+        <w:rPr>
+          <w:strike/>
+        </w:rPr>
         <w:t>d</w:t>
       </w:r>
       <w:r>
+        <w:rPr>
+          <w:strike/>
+        </w:rPr>
         <w:t xml:space="preserve">1() </w:t>
       </w:r>
     </w:p>
     <w:p>
       <w:pPr>
         <w:ind w:left="720"/>
-      </w:pPr>
-      <w:r>
+        <w:rPr>
+          <w:strike/>
+        </w:rPr>
+      </w:pPr>
+      <w:r>
+        <w:rPr>
+          <w:strike/>
+        </w:rPr>
         <w:t xml:space="preserve">In the method </w:t>
       </w:r>
       <w:r>
+        <w:rPr>
+          <w:strike/>
+        </w:rPr>
         <w:t>d</w:t>
       </w:r>
       <w:r>
+        <w:rPr>
+          <w:strike/>
+        </w:rPr>
         <w:t xml:space="preserve">1(), call the method </w:t>
       </w:r>
       <w:r>
+        <w:rPr>
+          <w:strike/>
+        </w:rPr>
         <w:t>d</w:t>
       </w:r>
       <w:r>
+        <w:rPr>
+          <w:strike/>
+        </w:rPr>
         <w:t xml:space="preserve">2(). </w:t>
       </w:r>
     </w:p>
     <w:p>
       <w:pPr>
         <w:ind w:left="720"/>
-      </w:pPr>
-      <w:r>
+        <w:rPr>
+          <w:strike/>
+        </w:rPr>
+      </w:pPr>
+      <w:r>
+        <w:rPr>
+          <w:strike/>
+        </w:rPr>
         <w:t xml:space="preserve">In the method </w:t>
       </w:r>
       <w:r>
+        <w:rPr>
+          <w:strike/>
+        </w:rPr>
         <w:t>d</w:t>
       </w:r>
       <w:r>
+        <w:rPr>
+          <w:strike/>
+        </w:rPr>
         <w:t xml:space="preserve">2(), throw an </w:t>
       </w:r>
       <w:proofErr w:type="spellStart"/>
@@ -565,6 +827,7 @@
         <w:rPr>
           <w:rFonts w:ascii="Times New Roman" w:hAnsi="Times New Roman" w:cs="Times New Roman"/>
           <w:i/>
+          <w:strike/>
           <w:sz w:val="24"/>
           <w:szCs w:val="24"/>
         </w:rPr>
@@ -572,46 +835,46 @@
       </w:r>
       <w:proofErr w:type="spellEnd"/>
       <w:r>
+        <w:rPr>
+          <w:strike/>
+        </w:rPr>
         <w:t>. This exception is not caught in any method in the application.</w:t>
       </w:r>
     </w:p>
     <w:p>
       <w:pPr>
         <w:ind w:left="720"/>
+        <w:rPr>
+          <w:strike/>
+        </w:rPr>
       </w:pPr>
     </w:p>
     <w:p>
       <w:pPr>
         <w:ind w:left="720"/>
+        <w:rPr>
+          <w:strike/>
+        </w:rPr>
       </w:pPr>
     </w:p>
     <w:p>
       <w:pPr>
         <w:rPr>
           <w:b/>
+          <w:strike/>
         </w:rPr>
       </w:pPr>
       <w:r>
         <w:rPr>
           <w:b/>
-        </w:rPr>
-        <w:t xml:space="preserve">The following </w:t>
+          <w:strike/>
+        </w:rPr>
+        <w:t>The following questions are taken from the Exceptions lab done earlier in the year.</w:t>
       </w:r>
       <w:r>
         <w:rPr>
           <w:b/>
-        </w:rPr>
-        <w:t xml:space="preserve">questions </w:t>
-      </w:r>
-      <w:r>
-        <w:rPr>
-          <w:b/>
-        </w:rPr>
-        <w:t>are taken from the Exceptions lab done earlier in the year.</w:t>
-      </w:r>
-      <w:r>
-        <w:rPr>
-          <w:b/>
+          <w:strike/>
         </w:rPr>
         <w:t xml:space="preserve"> Add methods as outlined in the questions</w:t>
       </w:r>
@@ -621,17 +884,20 @@
         <w:spacing w:after="200" w:line="276" w:lineRule="auto"/>
         <w:rPr>
           <w:rFonts w:cstheme="minorHAnsi"/>
+          <w:strike/>
         </w:rPr>
       </w:pPr>
       <w:r>
         <w:rPr>
           <w:rFonts w:cstheme="minorHAnsi"/>
+          <w:strike/>
         </w:rPr>
         <w:t>Q5.</w:t>
       </w:r>
       <w:r>
         <w:rPr>
           <w:rFonts w:cstheme="minorHAnsi"/>
+          <w:strike/>
         </w:rPr>
         <w:t xml:space="preserve">  </w:t>
       </w:r>
@@ -641,11 +907,13 @@
         <w:spacing w:after="200" w:line="276" w:lineRule="auto"/>
         <w:rPr>
           <w:rFonts w:cstheme="minorHAnsi"/>
+          <w:strike/>
         </w:rPr>
       </w:pPr>
       <w:r>
         <w:rPr>
           <w:rFonts w:cstheme="minorHAnsi"/>
+          <w:strike/>
         </w:rPr>
         <w:t xml:space="preserve">To demonstrate that the (checked) exceptions you are trying to catch must be thrown in the </w:t>
       </w:r>
@@ -653,26 +921,16 @@
         <w:rPr>
           <w:rFonts w:cstheme="minorHAnsi"/>
           <w:i/>
+          <w:strike/>
         </w:rPr>
         <w:t>try</w:t>
       </w:r>
       <w:r>
         <w:rPr>
           <w:rFonts w:cstheme="minorHAnsi"/>
-        </w:rPr>
-        <w:t xml:space="preserve"> block you are checking. This </w:t>
-      </w:r>
-      <w:r>
-        <w:rPr>
-          <w:rFonts w:cstheme="minorHAnsi"/>
-        </w:rPr>
-        <w:t>question</w:t>
-      </w:r>
-      <w:r>
-        <w:rPr>
-          <w:rFonts w:cstheme="minorHAnsi"/>
-        </w:rPr>
-        <w:t xml:space="preserve"> is about compilation and not runtime.</w:t>
+          <w:strike/>
+        </w:rPr>
+        <w:t xml:space="preserve"> block you are checking. This question is about compilation and not runtime.</w:t>
       </w:r>
     </w:p>
     <w:p>
@@ -681,11 +939,13 @@
         <w:ind w:left="142"/>
         <w:rPr>
           <w:rFonts w:cstheme="minorHAnsi"/>
+          <w:strike/>
         </w:rPr>
       </w:pPr>
       <w:r>
         <w:rPr>
           <w:rFonts w:cstheme="minorHAnsi"/>
+          <w:strike/>
         </w:rPr>
         <w:t xml:space="preserve">Code a method named </w:t>
       </w:r>
@@ -694,6 +954,7 @@
         <w:rPr>
           <w:rFonts w:cstheme="minorHAnsi"/>
           <w:i/>
+          <w:strike/>
         </w:rPr>
         <w:t>testMethodD</w:t>
       </w:r>
@@ -701,6 +962,7 @@
       <w:r>
         <w:rPr>
           <w:rFonts w:cstheme="minorHAnsi"/>
+          <w:strike/>
         </w:rPr>
         <w:t xml:space="preserve">; return type </w:t>
       </w:r>
@@ -708,12 +970,14 @@
         <w:rPr>
           <w:rFonts w:cstheme="minorHAnsi"/>
           <w:i/>
+          <w:strike/>
         </w:rPr>
         <w:t>String</w:t>
       </w:r>
       <w:r>
         <w:rPr>
           <w:rFonts w:cstheme="minorHAnsi"/>
+          <w:strike/>
         </w:rPr>
         <w:t>.</w:t>
       </w:r>
@@ -724,11 +988,13 @@
         <w:ind w:left="142"/>
         <w:rPr>
           <w:rFonts w:cstheme="minorHAnsi"/>
+          <w:strike/>
         </w:rPr>
       </w:pPr>
       <w:r>
         <w:rPr>
           <w:rFonts w:cstheme="minorHAnsi"/>
+          <w:strike/>
         </w:rPr>
         <w:t xml:space="preserve">In the method, code a </w:t>
       </w:r>
@@ -736,12 +1002,14 @@
         <w:rPr>
           <w:rFonts w:cstheme="minorHAnsi"/>
           <w:i/>
+          <w:strike/>
         </w:rPr>
         <w:t>try</w:t>
       </w:r>
       <w:r>
         <w:rPr>
           <w:rFonts w:cstheme="minorHAnsi"/>
+          <w:strike/>
         </w:rPr>
         <w:t xml:space="preserve"> block that simply returns “ok”. However, try and catch the following (checked) exceptions: </w:t>
       </w:r>
@@ -750,6 +1018,7 @@
         <w:rPr>
           <w:rFonts w:cstheme="minorHAnsi"/>
           <w:i/>
+          <w:strike/>
         </w:rPr>
         <w:t>IOException</w:t>
       </w:r>
@@ -757,6 +1026,7 @@
       <w:r>
         <w:rPr>
           <w:rFonts w:cstheme="minorHAnsi"/>
+          <w:strike/>
         </w:rPr>
         <w:t xml:space="preserve">, </w:t>
       </w:r>
@@ -765,6 +1035,7 @@
         <w:rPr>
           <w:rFonts w:cstheme="minorHAnsi"/>
           <w:i/>
+          <w:strike/>
         </w:rPr>
         <w:t>NoSuchMethodException</w:t>
       </w:r>
@@ -772,6 +1043,7 @@
       <w:r>
         <w:rPr>
           <w:rFonts w:cstheme="minorHAnsi"/>
+          <w:strike/>
         </w:rPr>
         <w:t xml:space="preserve"> and </w:t>
       </w:r>
@@ -780,6 +1052,7 @@
         <w:rPr>
           <w:rFonts w:cstheme="minorHAnsi"/>
           <w:i/>
+          <w:strike/>
         </w:rPr>
         <w:t>ClassNotFoundException</w:t>
       </w:r>
@@ -787,6 +1060,7 @@
       <w:r>
         <w:rPr>
           <w:rFonts w:cstheme="minorHAnsi"/>
+          <w:strike/>
         </w:rPr>
         <w:t xml:space="preserve">. Will they compile? why or why not? Catch </w:t>
       </w:r>
@@ -795,6 +1069,7 @@
         <w:rPr>
           <w:rFonts w:cstheme="minorHAnsi"/>
           <w:i/>
+          <w:strike/>
         </w:rPr>
         <w:t>RuntimeExeption</w:t>
       </w:r>
@@ -802,6 +1077,7 @@
       <w:r>
         <w:rPr>
           <w:rFonts w:cstheme="minorHAnsi"/>
+          <w:strike/>
         </w:rPr>
         <w:t xml:space="preserve"> – will it compile? why or why not? Catch </w:t>
       </w:r>
@@ -809,12 +1085,14 @@
         <w:rPr>
           <w:rFonts w:cstheme="minorHAnsi"/>
           <w:i/>
+          <w:strike/>
         </w:rPr>
         <w:t>Exception</w:t>
       </w:r>
       <w:r>
         <w:rPr>
           <w:rFonts w:cstheme="minorHAnsi"/>
+          <w:strike/>
         </w:rPr>
         <w:t xml:space="preserve"> – will it compile? why or why not?</w:t>
       </w:r>
@@ -824,25 +1102,15 @@
         <w:spacing w:after="200" w:line="276" w:lineRule="auto"/>
         <w:rPr>
           <w:rFonts w:cstheme="minorHAnsi"/>
+          <w:strike/>
         </w:rPr>
       </w:pPr>
       <w:r>
         <w:rPr>
           <w:rFonts w:cstheme="minorHAnsi"/>
-        </w:rPr>
-        <w:t>Q</w:t>
-      </w:r>
-      <w:r>
-        <w:rPr>
-          <w:rFonts w:cstheme="minorHAnsi"/>
-        </w:rPr>
-        <w:t>6</w:t>
-      </w:r>
-      <w:r>
-        <w:rPr>
-          <w:rFonts w:cstheme="minorHAnsi"/>
-        </w:rPr>
-        <w:t>.</w:t>
+          <w:strike/>
+        </w:rPr>
+        <w:t>Q6.</w:t>
       </w:r>
     </w:p>
     <w:p>
@@ -850,13 +1118,15 @@
         <w:spacing w:after="200" w:line="276" w:lineRule="auto"/>
         <w:rPr>
           <w:rFonts w:ascii="Times New Roman" w:hAnsi="Times New Roman" w:cs="Times New Roman"/>
-          <w:sz w:val="24"/>
-          <w:szCs w:val="24"/>
-        </w:rPr>
-      </w:pPr>
-      <w:r>
-        <w:rPr>
-          <w:rFonts w:ascii="Times New Roman" w:hAnsi="Times New Roman" w:cs="Times New Roman"/>
+          <w:strike/>
+          <w:sz w:val="24"/>
+          <w:szCs w:val="24"/>
+        </w:rPr>
+      </w:pPr>
+      <w:r>
+        <w:rPr>
+          <w:rFonts w:ascii="Times New Roman" w:hAnsi="Times New Roman" w:cs="Times New Roman"/>
+          <w:strike/>
           <w:sz w:val="24"/>
           <w:szCs w:val="24"/>
         </w:rPr>
@@ -867,6 +1137,7 @@
           <w:rFonts w:ascii="Times New Roman" w:hAnsi="Times New Roman" w:cs="Times New Roman"/>
           <w:b/>
           <w:i/>
+          <w:strike/>
           <w:sz w:val="24"/>
           <w:szCs w:val="24"/>
         </w:rPr>
@@ -875,11 +1146,23 @@
       <w:r>
         <w:rPr>
           <w:rFonts w:ascii="Times New Roman" w:hAnsi="Times New Roman" w:cs="Times New Roman"/>
-          <w:sz w:val="24"/>
-          <w:szCs w:val="24"/>
-        </w:rPr>
-        <w:t xml:space="preserve"> exceptions</w:t>
-      </w:r>
+          <w:strike/>
+          <w:sz w:val="24"/>
+          <w:szCs w:val="24"/>
+        </w:rPr>
+        <w:t xml:space="preserve"> </w:t>
+      </w:r>
+      <w:proofErr w:type="gramStart"/>
+      <w:r>
+        <w:rPr>
+          <w:rFonts w:ascii="Times New Roman" w:hAnsi="Times New Roman" w:cs="Times New Roman"/>
+          <w:strike/>
+          <w:sz w:val="24"/>
+          <w:szCs w:val="24"/>
+        </w:rPr>
+        <w:t>exceptions</w:t>
+      </w:r>
+      <w:proofErr w:type="gramEnd"/>
     </w:p>
     <w:p>
       <w:pPr>
@@ -887,13 +1170,15 @@
         <w:ind w:left="142"/>
         <w:rPr>
           <w:rFonts w:ascii="Times New Roman" w:hAnsi="Times New Roman" w:cs="Times New Roman"/>
-          <w:sz w:val="24"/>
-          <w:szCs w:val="24"/>
-        </w:rPr>
-      </w:pPr>
-      <w:r>
-        <w:rPr>
-          <w:rFonts w:ascii="Times New Roman" w:hAnsi="Times New Roman" w:cs="Times New Roman"/>
+          <w:strike/>
+          <w:sz w:val="24"/>
+          <w:szCs w:val="24"/>
+        </w:rPr>
+      </w:pPr>
+      <w:r>
+        <w:rPr>
+          <w:rFonts w:ascii="Times New Roman" w:hAnsi="Times New Roman" w:cs="Times New Roman"/>
+          <w:strike/>
           <w:sz w:val="24"/>
           <w:szCs w:val="24"/>
         </w:rPr>
@@ -903,6 +1188,7 @@
         <w:rPr>
           <w:rFonts w:ascii="Times New Roman" w:hAnsi="Times New Roman" w:cs="Times New Roman"/>
           <w:i/>
+          <w:strike/>
           <w:sz w:val="24"/>
           <w:szCs w:val="24"/>
         </w:rPr>
@@ -911,6 +1197,7 @@
       <w:r>
         <w:rPr>
           <w:rFonts w:ascii="Times New Roman" w:hAnsi="Times New Roman" w:cs="Times New Roman"/>
+          <w:strike/>
           <w:sz w:val="24"/>
           <w:szCs w:val="24"/>
         </w:rPr>
@@ -920,6 +1207,7 @@
         <w:rPr>
           <w:rFonts w:ascii="Times New Roman" w:hAnsi="Times New Roman" w:cs="Times New Roman"/>
           <w:i/>
+          <w:strike/>
           <w:sz w:val="24"/>
           <w:szCs w:val="24"/>
         </w:rPr>
@@ -928,6 +1216,7 @@
       <w:r>
         <w:rPr>
           <w:rFonts w:ascii="Times New Roman" w:hAnsi="Times New Roman" w:cs="Times New Roman"/>
+          <w:strike/>
           <w:sz w:val="24"/>
           <w:szCs w:val="24"/>
         </w:rPr>
@@ -937,6 +1226,7 @@
         <w:rPr>
           <w:rFonts w:ascii="Times New Roman" w:hAnsi="Times New Roman" w:cs="Times New Roman"/>
           <w:i/>
+          <w:strike/>
           <w:sz w:val="24"/>
           <w:szCs w:val="24"/>
         </w:rPr>
@@ -945,6 +1235,7 @@
       <w:r>
         <w:rPr>
           <w:rFonts w:ascii="Times New Roman" w:hAnsi="Times New Roman" w:cs="Times New Roman"/>
+          <w:strike/>
           <w:sz w:val="24"/>
           <w:szCs w:val="24"/>
         </w:rPr>
@@ -954,6 +1245,7 @@
         <w:rPr>
           <w:rFonts w:ascii="Times New Roman" w:hAnsi="Times New Roman" w:cs="Times New Roman"/>
           <w:i/>
+          <w:strike/>
           <w:sz w:val="24"/>
           <w:szCs w:val="24"/>
         </w:rPr>
@@ -962,6 +1254,7 @@
       <w:r>
         <w:rPr>
           <w:rFonts w:ascii="Times New Roman" w:hAnsi="Times New Roman" w:cs="Times New Roman"/>
+          <w:strike/>
           <w:sz w:val="24"/>
           <w:szCs w:val="24"/>
         </w:rPr>
@@ -972,6 +1265,7 @@
         <w:rPr>
           <w:rFonts w:ascii="Times New Roman" w:hAnsi="Times New Roman" w:cs="Times New Roman"/>
           <w:i/>
+          <w:strike/>
           <w:sz w:val="24"/>
           <w:szCs w:val="24"/>
         </w:rPr>
@@ -980,6 +1274,7 @@
       <w:r>
         <w:rPr>
           <w:rFonts w:ascii="Times New Roman" w:hAnsi="Times New Roman" w:cs="Times New Roman"/>
+          <w:strike/>
           <w:sz w:val="24"/>
           <w:szCs w:val="24"/>
         </w:rPr>
@@ -989,6 +1284,7 @@
       <w:r>
         <w:rPr>
           <w:rFonts w:ascii="Times New Roman" w:hAnsi="Times New Roman" w:cs="Times New Roman"/>
+          <w:strike/>
           <w:sz w:val="24"/>
           <w:szCs w:val="24"/>
         </w:rPr>
@@ -998,6 +1294,7 @@
         <w:rPr>
           <w:rFonts w:ascii="Times New Roman" w:hAnsi="Times New Roman" w:cs="Times New Roman"/>
           <w:i/>
+          <w:strike/>
           <w:sz w:val="24"/>
           <w:szCs w:val="24"/>
         </w:rPr>
@@ -1006,6 +1303,7 @@
       <w:r>
         <w:rPr>
           <w:rFonts w:ascii="Times New Roman" w:hAnsi="Times New Roman" w:cs="Times New Roman"/>
+          <w:strike/>
           <w:sz w:val="24"/>
           <w:szCs w:val="24"/>
         </w:rPr>
@@ -1015,6 +1313,7 @@
         <w:rPr>
           <w:rFonts w:ascii="Times New Roman" w:hAnsi="Times New Roman" w:cs="Times New Roman"/>
           <w:i/>
+          <w:strike/>
           <w:sz w:val="24"/>
           <w:szCs w:val="24"/>
         </w:rPr>
@@ -1023,6 +1322,7 @@
       <w:r>
         <w:rPr>
           <w:rFonts w:ascii="Times New Roman" w:hAnsi="Times New Roman" w:cs="Times New Roman"/>
+          <w:strike/>
           <w:sz w:val="24"/>
           <w:szCs w:val="24"/>
         </w:rPr>
@@ -1032,6 +1332,7 @@
         <w:rPr>
           <w:rFonts w:ascii="Times New Roman" w:hAnsi="Times New Roman" w:cs="Times New Roman"/>
           <w:i/>
+          <w:strike/>
           <w:sz w:val="24"/>
           <w:szCs w:val="24"/>
         </w:rPr>
@@ -1040,6 +1341,7 @@
       <w:r>
         <w:rPr>
           <w:rFonts w:ascii="Times New Roman" w:hAnsi="Times New Roman" w:cs="Times New Roman"/>
+          <w:strike/>
           <w:sz w:val="24"/>
           <w:szCs w:val="24"/>
         </w:rPr>
@@ -1049,6 +1351,7 @@
         <w:rPr>
           <w:rFonts w:ascii="Times New Roman" w:hAnsi="Times New Roman" w:cs="Times New Roman"/>
           <w:i/>
+          <w:strike/>
           <w:sz w:val="24"/>
           <w:szCs w:val="24"/>
         </w:rPr>
@@ -1057,6 +1360,7 @@
       <w:r>
         <w:rPr>
           <w:rFonts w:ascii="Times New Roman" w:hAnsi="Times New Roman" w:cs="Times New Roman"/>
+          <w:strike/>
           <w:sz w:val="24"/>
           <w:szCs w:val="24"/>
         </w:rPr>
@@ -1066,6 +1370,7 @@
         <w:rPr>
           <w:rFonts w:ascii="Times New Roman" w:hAnsi="Times New Roman" w:cs="Times New Roman"/>
           <w:i/>
+          <w:strike/>
           <w:sz w:val="24"/>
           <w:szCs w:val="24"/>
         </w:rPr>
@@ -1074,6 +1379,7 @@
       <w:r>
         <w:rPr>
           <w:rFonts w:ascii="Times New Roman" w:hAnsi="Times New Roman" w:cs="Times New Roman"/>
+          <w:strike/>
           <w:sz w:val="24"/>
           <w:szCs w:val="24"/>
         </w:rPr>
@@ -1083,6 +1389,7 @@
         <w:rPr>
           <w:rFonts w:ascii="Times New Roman" w:hAnsi="Times New Roman" w:cs="Times New Roman"/>
           <w:i/>
+          <w:strike/>
           <w:sz w:val="24"/>
           <w:szCs w:val="24"/>
         </w:rPr>
@@ -1091,6 +1398,7 @@
       <w:r>
         <w:rPr>
           <w:rFonts w:ascii="Times New Roman" w:hAnsi="Times New Roman" w:cs="Times New Roman"/>
+          <w:strike/>
           <w:sz w:val="24"/>
           <w:szCs w:val="24"/>
         </w:rPr>
@@ -1100,6 +1408,7 @@
         <w:rPr>
           <w:rFonts w:ascii="Times New Roman" w:hAnsi="Times New Roman" w:cs="Times New Roman"/>
           <w:i/>
+          <w:strike/>
           <w:sz w:val="24"/>
           <w:szCs w:val="24"/>
         </w:rPr>
@@ -1108,6 +1417,7 @@
       <w:r>
         <w:rPr>
           <w:rFonts w:ascii="Times New Roman" w:hAnsi="Times New Roman" w:cs="Times New Roman"/>
+          <w:strike/>
           <w:sz w:val="24"/>
           <w:szCs w:val="24"/>
         </w:rPr>
@@ -1117,6 +1427,7 @@
         <w:rPr>
           <w:rFonts w:ascii="Times New Roman" w:hAnsi="Times New Roman" w:cs="Times New Roman"/>
           <w:i/>
+          <w:strike/>
           <w:sz w:val="24"/>
           <w:szCs w:val="24"/>
         </w:rPr>
@@ -1125,6 +1436,7 @@
       <w:r>
         <w:rPr>
           <w:rFonts w:ascii="Times New Roman" w:hAnsi="Times New Roman" w:cs="Times New Roman"/>
+          <w:strike/>
           <w:sz w:val="24"/>
           <w:szCs w:val="24"/>
         </w:rPr>
@@ -1135,6 +1447,7 @@
         <w:rPr>
           <w:rFonts w:ascii="Times New Roman" w:hAnsi="Times New Roman" w:cs="Times New Roman"/>
           <w:i/>
+          <w:strike/>
           <w:sz w:val="24"/>
           <w:szCs w:val="24"/>
         </w:rPr>
@@ -1144,6 +1457,7 @@
       <w:r>
         <w:rPr>
           <w:rFonts w:ascii="Times New Roman" w:hAnsi="Times New Roman" w:cs="Times New Roman"/>
+          <w:strike/>
           <w:sz w:val="24"/>
           <w:szCs w:val="24"/>
         </w:rPr>
@@ -1154,6 +1468,7 @@
         <w:rPr>
           <w:rFonts w:ascii="Times New Roman" w:hAnsi="Times New Roman" w:cs="Times New Roman"/>
           <w:i/>
+          <w:strike/>
           <w:sz w:val="24"/>
           <w:szCs w:val="24"/>
         </w:rPr>
@@ -1162,6 +1477,7 @@
       <w:r>
         <w:rPr>
           <w:rFonts w:ascii="Times New Roman" w:hAnsi="Times New Roman" w:cs="Times New Roman"/>
+          <w:strike/>
           <w:sz w:val="24"/>
           <w:szCs w:val="24"/>
         </w:rPr>
@@ -1171,6 +1487,7 @@
       <w:r>
         <w:rPr>
           <w:rFonts w:ascii="Times New Roman" w:hAnsi="Times New Roman" w:cs="Times New Roman"/>
+          <w:strike/>
           <w:sz w:val="24"/>
           <w:szCs w:val="24"/>
         </w:rPr>
@@ -1183,13 +1500,15 @@
         <w:ind w:left="142"/>
         <w:rPr>
           <w:rFonts w:ascii="Times New Roman" w:hAnsi="Times New Roman" w:cs="Times New Roman"/>
-          <w:sz w:val="24"/>
-          <w:szCs w:val="24"/>
-        </w:rPr>
-      </w:pPr>
-      <w:r>
-        <w:rPr>
-          <w:rFonts w:ascii="Times New Roman" w:hAnsi="Times New Roman" w:cs="Times New Roman"/>
+          <w:strike/>
+          <w:sz w:val="24"/>
+          <w:szCs w:val="24"/>
+        </w:rPr>
+      </w:pPr>
+      <w:r>
+        <w:rPr>
+          <w:rFonts w:ascii="Times New Roman" w:hAnsi="Times New Roman" w:cs="Times New Roman"/>
+          <w:strike/>
           <w:sz w:val="24"/>
           <w:szCs w:val="24"/>
         </w:rPr>
@@ -1200,6 +1519,7 @@
         <w:rPr>
           <w:rFonts w:ascii="Times New Roman" w:hAnsi="Times New Roman" w:cs="Times New Roman"/>
           <w:i/>
+          <w:strike/>
           <w:sz w:val="24"/>
           <w:szCs w:val="24"/>
         </w:rPr>
@@ -1210,6 +1530,7 @@
         <w:rPr>
           <w:rFonts w:ascii="Times New Roman" w:hAnsi="Times New Roman" w:cs="Times New Roman"/>
           <w:i/>
+          <w:strike/>
           <w:sz w:val="24"/>
           <w:szCs w:val="24"/>
         </w:rPr>
@@ -1218,6 +1539,7 @@
       <w:r>
         <w:rPr>
           <w:rFonts w:ascii="Times New Roman" w:hAnsi="Times New Roman" w:cs="Times New Roman"/>
+          <w:strike/>
           <w:sz w:val="24"/>
           <w:szCs w:val="24"/>
         </w:rPr>
@@ -1227,6 +1549,7 @@
         <w:rPr>
           <w:rFonts w:ascii="Times New Roman" w:hAnsi="Times New Roman" w:cs="Times New Roman"/>
           <w:b/>
+          <w:strike/>
           <w:sz w:val="24"/>
           <w:szCs w:val="24"/>
           <w:u w:val="single"/>
@@ -1236,6 +1559,7 @@
       <w:r>
         <w:rPr>
           <w:rFonts w:ascii="Times New Roman" w:hAnsi="Times New Roman" w:cs="Times New Roman"/>
+          <w:strike/>
           <w:sz w:val="24"/>
           <w:szCs w:val="24"/>
         </w:rPr>
@@ -1245,6 +1569,7 @@
         <w:rPr>
           <w:rFonts w:ascii="Times New Roman" w:hAnsi="Times New Roman" w:cs="Times New Roman"/>
           <w:i/>
+          <w:strike/>
           <w:sz w:val="24"/>
           <w:szCs w:val="24"/>
         </w:rPr>
@@ -1253,6 +1578,7 @@
       <w:r>
         <w:rPr>
           <w:rFonts w:ascii="Times New Roman" w:hAnsi="Times New Roman" w:cs="Times New Roman"/>
+          <w:strike/>
           <w:sz w:val="24"/>
           <w:szCs w:val="24"/>
         </w:rPr>
@@ -1292,19 +1618,15 @@
         <w:spacing w:after="200" w:line="276" w:lineRule="auto"/>
         <w:rPr>
           <w:rFonts w:cstheme="minorHAnsi"/>
+          <w:strike/>
         </w:rPr>
       </w:pPr>
       <w:r>
         <w:rPr>
           <w:rFonts w:cstheme="minorHAnsi"/>
-        </w:rPr>
-        <w:t>Q7</w:t>
-      </w:r>
-      <w:r>
-        <w:rPr>
-          <w:rFonts w:cstheme="minorHAnsi"/>
-        </w:rPr>
-        <w:t>.</w:t>
+          <w:strike/>
+        </w:rPr>
+        <w:t>Q7.</w:t>
       </w:r>
     </w:p>
     <w:p>
@@ -1312,13 +1634,15 @@
         <w:spacing w:after="200" w:line="276" w:lineRule="auto"/>
         <w:rPr>
           <w:rFonts w:ascii="Times New Roman" w:hAnsi="Times New Roman" w:cs="Times New Roman"/>
-          <w:sz w:val="24"/>
-          <w:szCs w:val="24"/>
-        </w:rPr>
-      </w:pPr>
-      <w:r>
-        <w:rPr>
-          <w:rFonts w:ascii="Times New Roman" w:hAnsi="Times New Roman" w:cs="Times New Roman"/>
+          <w:strike/>
+          <w:sz w:val="24"/>
+          <w:szCs w:val="24"/>
+        </w:rPr>
+      </w:pPr>
+      <w:r>
+        <w:rPr>
+          <w:rFonts w:ascii="Times New Roman" w:hAnsi="Times New Roman" w:cs="Times New Roman"/>
+          <w:strike/>
           <w:sz w:val="24"/>
           <w:szCs w:val="24"/>
         </w:rPr>
@@ -1329,6 +1653,7 @@
         <w:rPr>
           <w:rFonts w:ascii="Times New Roman" w:hAnsi="Times New Roman" w:cs="Times New Roman"/>
           <w:i/>
+          <w:strike/>
           <w:sz w:val="24"/>
           <w:szCs w:val="24"/>
         </w:rPr>
@@ -1338,6 +1663,7 @@
       <w:r>
         <w:rPr>
           <w:rFonts w:ascii="Times New Roman" w:hAnsi="Times New Roman" w:cs="Times New Roman"/>
+          <w:strike/>
           <w:sz w:val="24"/>
           <w:szCs w:val="24"/>
         </w:rPr>
@@ -1350,13 +1676,15 @@
         <w:ind w:left="360"/>
         <w:rPr>
           <w:rFonts w:ascii="Times New Roman" w:hAnsi="Times New Roman" w:cs="Times New Roman"/>
-          <w:sz w:val="24"/>
-          <w:szCs w:val="24"/>
-        </w:rPr>
-      </w:pPr>
-      <w:r>
-        <w:rPr>
-          <w:rFonts w:ascii="Times New Roman" w:hAnsi="Times New Roman" w:cs="Times New Roman"/>
+          <w:strike/>
+          <w:sz w:val="24"/>
+          <w:szCs w:val="24"/>
+        </w:rPr>
+      </w:pPr>
+      <w:r>
+        <w:rPr>
+          <w:rFonts w:ascii="Times New Roman" w:hAnsi="Times New Roman" w:cs="Times New Roman"/>
+          <w:strike/>
           <w:sz w:val="24"/>
           <w:szCs w:val="24"/>
         </w:rPr>
@@ -1367,6 +1695,7 @@
         <w:rPr>
           <w:rFonts w:ascii="Times New Roman" w:hAnsi="Times New Roman" w:cs="Times New Roman"/>
           <w:i/>
+          <w:strike/>
           <w:sz w:val="24"/>
           <w:szCs w:val="24"/>
         </w:rPr>
@@ -1375,6 +1704,7 @@
       <w:r>
         <w:rPr>
           <w:rFonts w:ascii="Times New Roman" w:hAnsi="Times New Roman" w:cs="Times New Roman"/>
+          <w:strike/>
           <w:sz w:val="24"/>
           <w:szCs w:val="24"/>
         </w:rPr>
@@ -1384,6 +1714,7 @@
       <w:r>
         <w:rPr>
           <w:rFonts w:ascii="Times New Roman" w:hAnsi="Times New Roman" w:cs="Times New Roman"/>
+          <w:strike/>
           <w:sz w:val="24"/>
           <w:szCs w:val="24"/>
         </w:rPr>
@@ -1393,6 +1724,7 @@
         <w:rPr>
           <w:rFonts w:ascii="Times New Roman" w:hAnsi="Times New Roman" w:cs="Times New Roman"/>
           <w:i/>
+          <w:strike/>
           <w:sz w:val="24"/>
           <w:szCs w:val="24"/>
         </w:rPr>
@@ -1401,6 +1733,7 @@
       <w:r>
         <w:rPr>
           <w:rFonts w:ascii="Times New Roman" w:hAnsi="Times New Roman" w:cs="Times New Roman"/>
+          <w:strike/>
           <w:sz w:val="24"/>
           <w:szCs w:val="24"/>
         </w:rPr>
@@ -1410,6 +1743,7 @@
         <w:rPr>
           <w:rFonts w:ascii="Times New Roman" w:hAnsi="Times New Roman" w:cs="Times New Roman"/>
           <w:i/>
+          <w:strike/>
           <w:sz w:val="24"/>
           <w:szCs w:val="24"/>
         </w:rPr>
@@ -1418,6 +1752,7 @@
       <w:r>
         <w:rPr>
           <w:rFonts w:ascii="Times New Roman" w:hAnsi="Times New Roman" w:cs="Times New Roman"/>
+          <w:strike/>
           <w:sz w:val="24"/>
           <w:szCs w:val="24"/>
         </w:rPr>
@@ -1427,6 +1762,7 @@
         <w:rPr>
           <w:rFonts w:ascii="Times New Roman" w:hAnsi="Times New Roman" w:cs="Times New Roman"/>
           <w:i/>
+          <w:strike/>
           <w:sz w:val="24"/>
           <w:szCs w:val="24"/>
         </w:rPr>
@@ -1435,6 +1771,7 @@
       <w:r>
         <w:rPr>
           <w:rFonts w:ascii="Times New Roman" w:hAnsi="Times New Roman" w:cs="Times New Roman"/>
+          <w:strike/>
           <w:sz w:val="24"/>
           <w:szCs w:val="24"/>
         </w:rPr>
@@ -1444,6 +1781,7 @@
         <w:rPr>
           <w:rFonts w:ascii="Times New Roman" w:hAnsi="Times New Roman" w:cs="Times New Roman"/>
           <w:i/>
+          <w:strike/>
           <w:sz w:val="24"/>
           <w:szCs w:val="24"/>
         </w:rPr>
@@ -1452,6 +1790,7 @@
       <w:r>
         <w:rPr>
           <w:rFonts w:ascii="Times New Roman" w:hAnsi="Times New Roman" w:cs="Times New Roman"/>
+          <w:strike/>
           <w:sz w:val="24"/>
           <w:szCs w:val="24"/>
         </w:rPr>
@@ -1461,6 +1800,7 @@
         <w:rPr>
           <w:rFonts w:ascii="Times New Roman" w:hAnsi="Times New Roman" w:cs="Times New Roman"/>
           <w:i/>
+          <w:strike/>
           <w:sz w:val="24"/>
           <w:szCs w:val="24"/>
         </w:rPr>
@@ -1469,6 +1809,7 @@
       <w:r>
         <w:rPr>
           <w:rFonts w:ascii="Times New Roman" w:hAnsi="Times New Roman" w:cs="Times New Roman"/>
+          <w:strike/>
           <w:sz w:val="24"/>
           <w:szCs w:val="24"/>
         </w:rPr>
@@ -1481,13 +1822,15 @@
         <w:ind w:left="360"/>
         <w:rPr>
           <w:rFonts w:ascii="Times New Roman" w:hAnsi="Times New Roman" w:cs="Times New Roman"/>
-          <w:sz w:val="24"/>
-          <w:szCs w:val="24"/>
-        </w:rPr>
-      </w:pPr>
-      <w:r>
-        <w:rPr>
-          <w:rFonts w:ascii="Times New Roman" w:hAnsi="Times New Roman" w:cs="Times New Roman"/>
+          <w:strike/>
+          <w:sz w:val="24"/>
+          <w:szCs w:val="24"/>
+        </w:rPr>
+      </w:pPr>
+      <w:r>
+        <w:rPr>
+          <w:rFonts w:ascii="Times New Roman" w:hAnsi="Times New Roman" w:cs="Times New Roman"/>
+          <w:strike/>
           <w:sz w:val="24"/>
           <w:szCs w:val="24"/>
         </w:rPr>
@@ -1498,6 +1841,7 @@
         <w:rPr>
           <w:rFonts w:ascii="Times New Roman" w:hAnsi="Times New Roman" w:cs="Times New Roman"/>
           <w:i/>
+          <w:strike/>
           <w:sz w:val="24"/>
           <w:szCs w:val="24"/>
         </w:rPr>
@@ -1506,6 +1850,7 @@
       <w:r>
         <w:rPr>
           <w:rFonts w:ascii="Times New Roman" w:hAnsi="Times New Roman" w:cs="Times New Roman"/>
+          <w:strike/>
           <w:sz w:val="24"/>
           <w:szCs w:val="24"/>
         </w:rPr>
@@ -1515,6 +1860,7 @@
       <w:r>
         <w:rPr>
           <w:rFonts w:ascii="Times New Roman" w:hAnsi="Times New Roman" w:cs="Times New Roman"/>
+          <w:strike/>
           <w:sz w:val="24"/>
           <w:szCs w:val="24"/>
         </w:rPr>
@@ -1525,6 +1871,7 @@
         <w:rPr>
           <w:rFonts w:ascii="Times New Roman" w:hAnsi="Times New Roman" w:cs="Times New Roman"/>
           <w:i/>
+          <w:strike/>
           <w:sz w:val="24"/>
           <w:szCs w:val="24"/>
         </w:rPr>
@@ -1534,6 +1881,7 @@
       <w:r>
         <w:rPr>
           <w:rFonts w:ascii="Times New Roman" w:hAnsi="Times New Roman" w:cs="Times New Roman"/>
+          <w:strike/>
           <w:sz w:val="24"/>
           <w:szCs w:val="24"/>
         </w:rPr>
@@ -1543,6 +1891,7 @@
         <w:rPr>
           <w:rFonts w:ascii="Times New Roman" w:hAnsi="Times New Roman" w:cs="Times New Roman"/>
           <w:i/>
+          <w:strike/>
           <w:sz w:val="24"/>
           <w:szCs w:val="24"/>
         </w:rPr>
@@ -1551,6 +1900,7 @@
       <w:r>
         <w:rPr>
           <w:rFonts w:ascii="Times New Roman" w:hAnsi="Times New Roman" w:cs="Times New Roman"/>
+          <w:strike/>
           <w:sz w:val="24"/>
           <w:szCs w:val="24"/>
         </w:rPr>
@@ -1561,6 +1911,7 @@
         <w:rPr>
           <w:rFonts w:ascii="Times New Roman" w:hAnsi="Times New Roman" w:cs="Times New Roman"/>
           <w:i/>
+          <w:strike/>
           <w:sz w:val="24"/>
           <w:szCs w:val="24"/>
         </w:rPr>
@@ -1569,6 +1920,7 @@
       <w:r>
         <w:rPr>
           <w:rFonts w:ascii="Times New Roman" w:hAnsi="Times New Roman" w:cs="Times New Roman"/>
+          <w:strike/>
           <w:sz w:val="24"/>
           <w:szCs w:val="24"/>
         </w:rPr>
@@ -1578,6 +1930,7 @@
       <w:r>
         <w:rPr>
           <w:rFonts w:ascii="Times New Roman" w:hAnsi="Times New Roman" w:cs="Times New Roman"/>
+          <w:strike/>
           <w:sz w:val="24"/>
           <w:szCs w:val="24"/>
         </w:rPr>
@@ -1587,6 +1940,7 @@
         <w:rPr>
           <w:rFonts w:ascii="Times New Roman" w:hAnsi="Times New Roman" w:cs="Times New Roman"/>
           <w:i/>
+          <w:strike/>
           <w:sz w:val="24"/>
           <w:szCs w:val="24"/>
         </w:rPr>
@@ -1597,6 +1951,7 @@
         <w:rPr>
           <w:rFonts w:ascii="Times New Roman" w:hAnsi="Times New Roman" w:cs="Times New Roman"/>
           <w:i/>
+          <w:strike/>
           <w:sz w:val="24"/>
           <w:szCs w:val="24"/>
         </w:rPr>
@@ -1606,6 +1961,7 @@
       <w:r>
         <w:rPr>
           <w:rFonts w:ascii="Times New Roman" w:hAnsi="Times New Roman" w:cs="Times New Roman"/>
+          <w:strike/>
           <w:sz w:val="24"/>
           <w:szCs w:val="24"/>
         </w:rPr>
@@ -1616,6 +1972,7 @@
         <w:rPr>
           <w:rFonts w:ascii="Times New Roman" w:hAnsi="Times New Roman" w:cs="Times New Roman"/>
           <w:i/>
+          <w:strike/>
           <w:sz w:val="24"/>
           <w:szCs w:val="24"/>
         </w:rPr>
@@ -1625,6 +1982,7 @@
       <w:r>
         <w:rPr>
           <w:rFonts w:ascii="Times New Roman" w:hAnsi="Times New Roman" w:cs="Times New Roman"/>
+          <w:strike/>
           <w:sz w:val="24"/>
           <w:szCs w:val="24"/>
         </w:rPr>
@@ -1635,10 +1993,14 @@
       <w:pPr>
         <w:spacing w:after="200" w:line="276" w:lineRule="auto"/>
         <w:ind w:left="360"/>
-      </w:pPr>
-      <w:r>
-        <w:rPr>
-          <w:rFonts w:ascii="Times New Roman" w:hAnsi="Times New Roman" w:cs="Times New Roman"/>
+        <w:rPr>
+          <w:strike/>
+        </w:rPr>
+      </w:pPr>
+      <w:r>
+        <w:rPr>
+          <w:rFonts w:ascii="Times New Roman" w:hAnsi="Times New Roman" w:cs="Times New Roman"/>
+          <w:strike/>
           <w:sz w:val="24"/>
           <w:szCs w:val="24"/>
         </w:rPr>
@@ -1649,6 +2011,7 @@
         <w:rPr>
           <w:rFonts w:ascii="Times New Roman" w:hAnsi="Times New Roman" w:cs="Times New Roman"/>
           <w:i/>
+          <w:strike/>
           <w:sz w:val="24"/>
           <w:szCs w:val="24"/>
         </w:rPr>
@@ -1659,6 +2022,7 @@
         <w:rPr>
           <w:rFonts w:ascii="Times New Roman" w:hAnsi="Times New Roman" w:cs="Times New Roman"/>
           <w:i/>
+          <w:strike/>
           <w:sz w:val="24"/>
           <w:szCs w:val="24"/>
         </w:rPr>
@@ -1667,6 +2031,7 @@
       <w:r>
         <w:rPr>
           <w:rFonts w:ascii="Times New Roman" w:hAnsi="Times New Roman" w:cs="Times New Roman"/>
+          <w:strike/>
           <w:sz w:val="24"/>
           <w:szCs w:val="24"/>
         </w:rPr>
@@ -1677,6 +2042,7 @@
         <w:rPr>
           <w:rFonts w:ascii="Times New Roman" w:hAnsi="Times New Roman" w:cs="Times New Roman"/>
           <w:i/>
+          <w:strike/>
           <w:sz w:val="24"/>
           <w:szCs w:val="24"/>
         </w:rPr>
@@ -1686,6 +2052,7 @@
       <w:r>
         <w:rPr>
           <w:rFonts w:ascii="Times New Roman" w:hAnsi="Times New Roman" w:cs="Times New Roman"/>
+          <w:strike/>
           <w:sz w:val="24"/>
           <w:szCs w:val="24"/>
         </w:rPr>
@@ -1695,6 +2062,7 @@
         <w:rPr>
           <w:rFonts w:ascii="Times New Roman" w:hAnsi="Times New Roman" w:cs="Times New Roman"/>
           <w:i/>
+          <w:strike/>
           <w:sz w:val="24"/>
           <w:szCs w:val="24"/>
         </w:rPr>
@@ -1703,6 +2071,7 @@
       <w:r>
         <w:rPr>
           <w:rFonts w:ascii="Times New Roman" w:hAnsi="Times New Roman" w:cs="Times New Roman"/>
+          <w:strike/>
           <w:sz w:val="24"/>
           <w:szCs w:val="24"/>
         </w:rPr>
@@ -1713,6 +2082,7 @@
         <w:rPr>
           <w:rFonts w:ascii="Times New Roman" w:hAnsi="Times New Roman" w:cs="Times New Roman"/>
           <w:i/>
+          <w:strike/>
           <w:sz w:val="24"/>
           <w:szCs w:val="24"/>
         </w:rPr>
@@ -1722,6 +2092,7 @@
       <w:r>
         <w:rPr>
           <w:rFonts w:ascii="Times New Roman" w:hAnsi="Times New Roman" w:cs="Times New Roman"/>
+          <w:strike/>
           <w:sz w:val="24"/>
           <w:szCs w:val="24"/>
         </w:rPr>
@@ -1730,6 +2101,7 @@
       <w:r>
         <w:rPr>
           <w:rFonts w:ascii="Times New Roman" w:hAnsi="Times New Roman" w:cs="Times New Roman"/>
+          <w:strike/>
           <w:sz w:val="24"/>
           <w:szCs w:val="24"/>
           <w:u w:val="single"/>
@@ -1739,6 +2111,7 @@
       <w:r>
         <w:rPr>
           <w:rFonts w:ascii="Times New Roman" w:hAnsi="Times New Roman" w:cs="Times New Roman"/>
+          <w:strike/>
           <w:sz w:val="24"/>
           <w:szCs w:val="24"/>
         </w:rPr>
@@ -1748,6 +2121,7 @@
         <w:rPr>
           <w:rFonts w:ascii="Times New Roman" w:hAnsi="Times New Roman" w:cs="Times New Roman"/>
           <w:i/>
+          <w:strike/>
           <w:sz w:val="24"/>
           <w:szCs w:val="24"/>
         </w:rPr>
@@ -1756,6 +2130,7 @@
       <w:r>
         <w:rPr>
           <w:rFonts w:ascii="Times New Roman" w:hAnsi="Times New Roman" w:cs="Times New Roman"/>
+          <w:strike/>
           <w:sz w:val="24"/>
           <w:szCs w:val="24"/>
         </w:rPr>
@@ -1766,6 +2141,7 @@
         <w:rPr>
           <w:rFonts w:ascii="Times New Roman" w:hAnsi="Times New Roman" w:cs="Times New Roman"/>
           <w:i/>
+          <w:strike/>
           <w:sz w:val="24"/>
           <w:szCs w:val="24"/>
         </w:rPr>
@@ -1775,6 +2151,7 @@
       <w:r>
         <w:rPr>
           <w:rFonts w:ascii="Times New Roman" w:hAnsi="Times New Roman" w:cs="Times New Roman"/>
+          <w:strike/>
           <w:sz w:val="24"/>
           <w:szCs w:val="24"/>
         </w:rPr>

</xml_diff>